<commit_message>
doc: update daily standup meeting 21 notes
</commit_message>
<xml_diff>
--- a/Documents/Meeting Minutes/daily_standup_meeting_21.docx
+++ b/Documents/Meeting Minutes/daily_standup_meeting_21.docx
@@ -11,10 +11,10 @@
       <w:tblPr>
         <w:tblW w:w="0" w:type="dxa"/>
         <w:tblBorders>
-          <w:top w:val="outset" w:color="auto" w:sz="6" w:space="0"/>
-          <w:left w:val="outset" w:color="auto" w:sz="6" w:space="0"/>
-          <w:bottom w:val="outset" w:color="auto" w:sz="6" w:space="0"/>
-          <w:right w:val="outset" w:color="auto" w:sz="6" w:space="0"/>
+          <w:top w:val="outset" w:sz="6" w:space="0" w:color="auto"/>
+          <w:left w:val="outset" w:sz="6" w:space="0" w:color="auto"/>
+          <w:bottom w:val="outset" w:sz="6" w:space="0" w:color="auto"/>
+          <w:right w:val="outset" w:sz="6" w:space="0" w:color="auto"/>
         </w:tblBorders>
         <w:tblCellMar>
           <w:left w:w="0" w:type="dxa"/>
@@ -34,17 +34,25 @@
           <w:tcPr>
             <w:tcW w:w="4500" w:type="dxa"/>
             <w:tcBorders>
-              <w:top w:val="single" w:color="auto" w:sz="6" w:space="0"/>
-              <w:left w:val="single" w:color="auto" w:sz="6" w:space="0"/>
-              <w:bottom w:val="single" w:color="auto" w:sz="6" w:space="0"/>
-              <w:right w:val="single" w:color="auto" w:sz="6" w:space="0"/>
+              <w:top w:val="single" w:sz="6" w:space="0" w:color="auto"/>
+              <w:left w:val="single" w:sz="6" w:space="0" w:color="auto"/>
+              <w:bottom w:val="single" w:sz="6" w:space="0" w:color="auto"/>
+              <w:right w:val="single" w:sz="6" w:space="0" w:color="auto"/>
             </w:tcBorders>
             <w:shd w:val="clear" w:color="auto" w:fill="auto"/>
             <w:hideMark/>
           </w:tcPr>
           <w:p>
             <w:r>
-              <w:t>Project Name: GoCar Ltd. </w:t>
+              <w:t xml:space="preserve">Project Name: </w:t>
+            </w:r>
+            <w:proofErr w:type="spellStart"/>
+            <w:r>
+              <w:t>GoCar</w:t>
+            </w:r>
+            <w:proofErr w:type="spellEnd"/>
+            <w:r>
+              <w:t xml:space="preserve"> Ltd. </w:t>
             </w:r>
           </w:p>
         </w:tc>
@@ -52,17 +60,25 @@
           <w:tcPr>
             <w:tcW w:w="4500" w:type="dxa"/>
             <w:tcBorders>
-              <w:top w:val="single" w:color="auto" w:sz="6" w:space="0"/>
-              <w:left w:val="single" w:color="auto" w:sz="6" w:space="0"/>
-              <w:bottom w:val="single" w:color="auto" w:sz="6" w:space="0"/>
-              <w:right w:val="single" w:color="auto" w:sz="6" w:space="0"/>
+              <w:top w:val="single" w:sz="6" w:space="0" w:color="auto"/>
+              <w:left w:val="single" w:sz="6" w:space="0" w:color="auto"/>
+              <w:bottom w:val="single" w:sz="6" w:space="0" w:color="auto"/>
+              <w:right w:val="single" w:sz="6" w:space="0" w:color="auto"/>
             </w:tcBorders>
             <w:shd w:val="clear" w:color="auto" w:fill="auto"/>
             <w:hideMark/>
           </w:tcPr>
           <w:p>
             <w:r>
-              <w:t>Group Name: GoCar Ltd. </w:t>
+              <w:t xml:space="preserve">Group Name: </w:t>
+            </w:r>
+            <w:proofErr w:type="spellStart"/>
+            <w:r>
+              <w:t>GoCar</w:t>
+            </w:r>
+            <w:proofErr w:type="spellEnd"/>
+            <w:r>
+              <w:t xml:space="preserve"> Ltd. </w:t>
             </w:r>
           </w:p>
         </w:tc>
@@ -75,10 +91,10 @@
           <w:tcPr>
             <w:tcW w:w="4500" w:type="dxa"/>
             <w:tcBorders>
-              <w:top w:val="single" w:color="auto" w:sz="6" w:space="0"/>
-              <w:left w:val="single" w:color="auto" w:sz="6" w:space="0"/>
-              <w:bottom w:val="single" w:color="auto" w:sz="6" w:space="0"/>
-              <w:right w:val="single" w:color="auto" w:sz="6" w:space="0"/>
+              <w:top w:val="single" w:sz="6" w:space="0" w:color="auto"/>
+              <w:left w:val="single" w:sz="6" w:space="0" w:color="auto"/>
+              <w:bottom w:val="single" w:sz="6" w:space="0" w:color="auto"/>
+              <w:right w:val="single" w:sz="6" w:space="0" w:color="auto"/>
             </w:tcBorders>
             <w:shd w:val="clear" w:color="auto" w:fill="auto"/>
             <w:hideMark/>
@@ -101,10 +117,10 @@
           <w:tcPr>
             <w:tcW w:w="4500" w:type="dxa"/>
             <w:tcBorders>
-              <w:top w:val="single" w:color="auto" w:sz="6" w:space="0"/>
-              <w:left w:val="single" w:color="auto" w:sz="6" w:space="0"/>
-              <w:bottom w:val="single" w:color="auto" w:sz="6" w:space="0"/>
-              <w:right w:val="single" w:color="auto" w:sz="6" w:space="0"/>
+              <w:top w:val="single" w:sz="6" w:space="0" w:color="auto"/>
+              <w:left w:val="single" w:sz="6" w:space="0" w:color="auto"/>
+              <w:bottom w:val="single" w:sz="6" w:space="0" w:color="auto"/>
+              <w:right w:val="single" w:sz="6" w:space="0" w:color="auto"/>
             </w:tcBorders>
             <w:shd w:val="clear" w:color="auto" w:fill="auto"/>
             <w:hideMark/>
@@ -154,7 +170,7 @@
       <w:pPr>
         <w:numPr>
           <w:ilvl w:val="0"/>
-          <w:numId w:val="1"/>
+          <w:numId w:val="5"/>
         </w:numPr>
       </w:pPr>
       <w:r>
@@ -171,8 +187,6 @@
       </w:r>
       <w:r>
         <w:tab/>
-      </w:r>
-      <w:r>
         <w:t xml:space="preserve">Attended? </w:t>
       </w:r>
       <w:r>
@@ -189,7 +203,7 @@
       <w:pPr>
         <w:numPr>
           <w:ilvl w:val="0"/>
-          <w:numId w:val="2"/>
+          <w:numId w:val="6"/>
         </w:numPr>
       </w:pPr>
       <w:r>
@@ -197,8 +211,6 @@
       </w:r>
       <w:r>
         <w:tab/>
-      </w:r>
-      <w:r>
         <w:t xml:space="preserve">Favour Esset </w:t>
       </w:r>
       <w:r>
@@ -215,8 +227,6 @@
       </w:r>
       <w:r>
         <w:tab/>
-      </w:r>
-      <w:r>
         <w:t xml:space="preserve">Attended? </w:t>
       </w:r>
       <w:r>
@@ -233,7 +243,7 @@
       <w:pPr>
         <w:numPr>
           <w:ilvl w:val="0"/>
-          <w:numId w:val="3"/>
+          <w:numId w:val="7"/>
         </w:numPr>
       </w:pPr>
       <w:r>
@@ -241,10 +251,13 @@
       </w:r>
       <w:r>
         <w:tab/>
-      </w:r>
-      <w:r>
-        <w:t>Koller Melanie Turinabo</w:t>
-      </w:r>
+        <w:t xml:space="preserve">Koller Melanie </w:t>
+      </w:r>
+      <w:proofErr w:type="spellStart"/>
+      <w:r>
+        <w:t>Turinabo</w:t>
+      </w:r>
+      <w:proofErr w:type="spellEnd"/>
       <w:r>
         <w:tab/>
       </w:r>
@@ -253,8 +266,6 @@
       </w:r>
       <w:r>
         <w:tab/>
-      </w:r>
-      <w:r>
         <w:t xml:space="preserve">Attended? </w:t>
       </w:r>
       <w:r>
@@ -271,19 +282,16 @@
       <w:pPr>
         <w:numPr>
           <w:ilvl w:val="0"/>
-          <w:numId w:val="4"/>
+          <w:numId w:val="8"/>
         </w:numPr>
-        <w:rPr/>
-      </w:pPr>
-      <w:r>
-        <w:rPr/>
+      </w:pPr>
+      <w:r>
         <w:t>Name:</w:t>
       </w:r>
       <w:r>
         <w:tab/>
       </w:r>
       <w:r>
-        <w:rPr/>
         <w:t>Samuel Kingsley</w:t>
       </w:r>
       <w:r>
@@ -297,9 +305,6 @@
       </w:r>
       <w:r>
         <w:tab/>
-      </w:r>
-      <w:r>
-        <w:rPr/>
         <w:t xml:space="preserve">Attended? </w:t>
       </w:r>
       <w:r>
@@ -309,7 +314,6 @@
         <w:t>YES</w:t>
       </w:r>
       <w:r>
-        <w:rPr/>
         <w:t>/NO  </w:t>
       </w:r>
     </w:p>
@@ -317,19 +321,16 @@
       <w:pPr>
         <w:numPr>
           <w:ilvl w:val="0"/>
-          <w:numId w:val="5"/>
+          <w:numId w:val="9"/>
         </w:numPr>
-        <w:rPr/>
-      </w:pPr>
-      <w:r>
-        <w:rPr/>
+      </w:pPr>
+      <w:r>
         <w:t>Name:</w:t>
       </w:r>
       <w:r>
         <w:tab/>
       </w:r>
       <w:r>
-        <w:rPr/>
         <w:t>Iwuagwu Nkem</w:t>
       </w:r>
       <w:r>
@@ -339,21 +340,18 @@
         <w:tab/>
       </w:r>
       <w:r>
-        <w:rPr/>
         <w:t xml:space="preserve">                                 </w:t>
       </w:r>
       <w:r>
-        <w:rPr/>
         <w:t xml:space="preserve">Attended? </w:t>
       </w:r>
       <w:r>
         <w:rPr>
-          <w:color w:val="70AD47" w:themeColor="accent6" w:themeTint="FF" w:themeShade="FF"/>
+          <w:color w:val="70AD47" w:themeColor="accent6"/>
         </w:rPr>
         <w:t>YES/</w:t>
       </w:r>
       <w:r>
-        <w:rPr/>
         <w:t>NO </w:t>
       </w:r>
     </w:p>
@@ -392,21 +390,11 @@
       <w:pPr>
         <w:numPr>
           <w:ilvl w:val="0"/>
-          <w:numId w:val="6"/>
+          <w:numId w:val="10"/>
         </w:numPr>
-        <w:rPr/>
-      </w:pPr>
-      <w:r>
-        <w:rPr/>
-        <w:t xml:space="preserve">What did you </w:t>
-      </w:r>
-      <w:r>
-        <w:rPr/>
-        <w:t>accomplish</w:t>
-      </w:r>
-      <w:r>
-        <w:rPr/>
-        <w:t xml:space="preserve"> yesterday?   </w:t>
+      </w:pPr>
+      <w:r>
+        <w:t>What did you accomplish yesterday?   </w:t>
       </w:r>
     </w:p>
     <w:p>
@@ -414,15 +402,12 @@
         <w:ind w:left="720"/>
       </w:pPr>
       <w:r>
-        <w:rPr/>
         <w:t xml:space="preserve">Continue writing code for the </w:t>
       </w:r>
       <w:r>
-        <w:rPr/>
         <w:t>unit tests</w:t>
       </w:r>
       <w:r>
-        <w:rPr/>
         <w:t>.</w:t>
       </w:r>
     </w:p>
@@ -430,41 +415,35 @@
       <w:pPr>
         <w:numPr>
           <w:ilvl w:val="0"/>
-          <w:numId w:val="6"/>
+          <w:numId w:val="10"/>
         </w:numPr>
-        <w:rPr/>
-      </w:pPr>
-      <w:r>
-        <w:rPr/>
+      </w:pPr>
+      <w:r>
         <w:t>What will you do today? </w:t>
       </w:r>
     </w:p>
     <w:p>
       <w:r>
-        <w:rPr/>
         <w:t> </w:t>
       </w:r>
       <w:r>
         <w:tab/>
-      </w:r>
-      <w:r>
-        <w:rPr/>
         <w:t xml:space="preserve">Pushed unit tests for </w:t>
       </w:r>
-      <w:r>
-        <w:rPr/>
+      <w:proofErr w:type="spellStart"/>
+      <w:r>
         <w:t>clientValidator</w:t>
       </w:r>
-      <w:r>
-        <w:rPr/>
+      <w:proofErr w:type="spellEnd"/>
+      <w:r>
         <w:t xml:space="preserve"> and </w:t>
       </w:r>
-      <w:r>
-        <w:rPr/>
+      <w:proofErr w:type="spellStart"/>
+      <w:r>
         <w:t>rentalValidator</w:t>
       </w:r>
-      <w:r>
-        <w:rPr/>
+      <w:proofErr w:type="spellEnd"/>
+      <w:r>
         <w:t xml:space="preserve"> to the repository.</w:t>
       </w:r>
     </w:p>
@@ -472,12 +451,10 @@
       <w:pPr>
         <w:numPr>
           <w:ilvl w:val="0"/>
-          <w:numId w:val="8"/>
+          <w:numId w:val="12"/>
         </w:numPr>
-        <w:rPr/>
-      </w:pPr>
-      <w:r>
-        <w:rPr/>
+      </w:pPr>
+      <w:r>
         <w:t>What obstacles are impeding your progress? </w:t>
       </w:r>
     </w:p>
@@ -492,14 +469,22 @@
         <w:t>Team Member (2): Name:</w:t>
       </w:r>
       <w:r>
-        <w:t> Melanie Turinabo </w:t>
+        <w:t xml:space="preserve"> Melanie </w:t>
+      </w:r>
+      <w:proofErr w:type="spellStart"/>
+      <w:r>
+        <w:t>Turinabo</w:t>
+      </w:r>
+      <w:proofErr w:type="spellEnd"/>
+      <w:r>
+        <w:t> </w:t>
       </w:r>
     </w:p>
     <w:p>
       <w:pPr>
         <w:numPr>
           <w:ilvl w:val="0"/>
-          <w:numId w:val="9"/>
+          <w:numId w:val="13"/>
         </w:numPr>
       </w:pPr>
       <w:r>
@@ -511,19 +496,25 @@
         <w:ind w:left="720"/>
       </w:pPr>
       <w:r>
-        <w:rPr/>
         <w:t> </w:t>
       </w:r>
       <w:r>
-        <w:rPr/>
-        <w:t xml:space="preserve">Decided to user Terminal.gui for the UI </w:t>
+        <w:t xml:space="preserve">Decided to use </w:t>
+      </w:r>
+      <w:proofErr w:type="spellStart"/>
+      <w:r>
+        <w:t>Terminal.gui</w:t>
+      </w:r>
+      <w:proofErr w:type="spellEnd"/>
+      <w:r>
+        <w:t xml:space="preserve"> for the UI </w:t>
       </w:r>
     </w:p>
     <w:p>
       <w:pPr>
         <w:numPr>
           <w:ilvl w:val="0"/>
-          <w:numId w:val="10"/>
+          <w:numId w:val="14"/>
         </w:numPr>
       </w:pPr>
       <w:r>
@@ -531,28 +522,21 @@
       </w:r>
     </w:p>
     <w:p>
-      <w:r>
-        <w:rPr/>
-        <w:t xml:space="preserve">Research </w:t>
-      </w:r>
-      <w:r>
-        <w:rPr/>
-        <w:t xml:space="preserve">further </w:t>
-      </w:r>
-      <w:r>
-        <w:rPr/>
-        <w:t>on</w:t>
-      </w:r>
-      <w:r>
-        <w:rPr/>
-        <w:t xml:space="preserve"> </w:t>
-      </w:r>
-      <w:r>
-        <w:rPr/>
+      <w:pPr>
+        <w:ind w:firstLine="720"/>
+      </w:pPr>
+      <w:r>
+        <w:t>Further r</w:t>
+      </w:r>
+      <w:r>
+        <w:t xml:space="preserve">esearch on </w:t>
+      </w:r>
+      <w:proofErr w:type="spellStart"/>
+      <w:r>
         <w:t>Terminal.gui</w:t>
       </w:r>
-      <w:r>
-        <w:rPr/>
+      <w:proofErr w:type="spellEnd"/>
+      <w:r>
         <w:t xml:space="preserve"> </w:t>
       </w:r>
     </w:p>
@@ -560,7 +544,7 @@
       <w:pPr>
         <w:numPr>
           <w:ilvl w:val="0"/>
-          <w:numId w:val="11"/>
+          <w:numId w:val="15"/>
         </w:numPr>
       </w:pPr>
       <w:r>
@@ -589,7 +573,7 @@
       <w:pPr>
         <w:numPr>
           <w:ilvl w:val="0"/>
-          <w:numId w:val="12"/>
+          <w:numId w:val="16"/>
         </w:numPr>
       </w:pPr>
       <w:r>
@@ -601,20 +585,22 @@
         <w:pStyle w:val="ListParagraph"/>
         <w:numPr>
           <w:ilvl w:val="1"/>
-          <w:numId w:val="21"/>
+          <w:numId w:val="25"/>
         </w:numPr>
       </w:pPr>
       <w:r>
         <w:t> </w:t>
       </w:r>
       <w:r>
-        <w:t>Create</w:t>
-      </w:r>
-      <w:r>
-        <w:t>d</w:t>
-      </w:r>
-      <w:r>
-        <w:t xml:space="preserve"> specific hashtables for each class.</w:t>
+        <w:t xml:space="preserve">Created specific </w:t>
+      </w:r>
+      <w:proofErr w:type="spellStart"/>
+      <w:r>
+        <w:t>hashtables</w:t>
+      </w:r>
+      <w:proofErr w:type="spellEnd"/>
+      <w:r>
+        <w:t xml:space="preserve"> for each class.</w:t>
       </w:r>
     </w:p>
     <w:p>
@@ -622,17 +608,11 @@
         <w:pStyle w:val="ListParagraph"/>
         <w:numPr>
           <w:ilvl w:val="1"/>
-          <w:numId w:val="21"/>
+          <w:numId w:val="25"/>
         </w:numPr>
       </w:pPr>
       <w:r>
-        <w:t>Fix</w:t>
-      </w:r>
-      <w:r>
-        <w:t>ed</w:t>
-      </w:r>
-      <w:r>
-        <w:t xml:space="preserve"> bugs.</w:t>
+        <w:t>Fixed bugs.</w:t>
       </w:r>
     </w:p>
     <w:p>
@@ -640,154 +620,30 @@
         <w:pStyle w:val="ListParagraph"/>
         <w:numPr>
           <w:ilvl w:val="1"/>
-          <w:numId w:val="21"/>
+          <w:numId w:val="25"/>
         </w:numPr>
       </w:pPr>
       <w:r>
-        <w:t>Add</w:t>
-      </w:r>
-      <w:r>
-        <w:t>ed</w:t>
-      </w:r>
-      <w:r>
-        <w:t xml:space="preserve"> search by functiontionality for each class’s hashtable.</w:t>
+        <w:t xml:space="preserve">Added search by </w:t>
+      </w:r>
+      <w:proofErr w:type="spellStart"/>
+      <w:r>
+        <w:t>functiontionality</w:t>
+      </w:r>
+      <w:proofErr w:type="spellEnd"/>
+      <w:r>
+        <w:t xml:space="preserve"> for each class’s </w:t>
+      </w:r>
+      <w:proofErr w:type="spellStart"/>
+      <w:r>
+        <w:t>hashtable</w:t>
+      </w:r>
+      <w:proofErr w:type="spellEnd"/>
+      <w:r>
+        <w:t>.</w:t>
       </w:r>
     </w:p>
     <w:p/>
-    <w:p>
-      <w:pPr>
-        <w:numPr>
-          <w:ilvl w:val="0"/>
-          <w:numId w:val="13"/>
-        </w:numPr>
-      </w:pPr>
-      <w:r>
-        <w:t>What will you do today? </w:t>
-      </w:r>
-    </w:p>
-    <w:p>
-      <w:pPr>
-        <w:pStyle w:val="ListParagraph"/>
-        <w:numPr>
-          <w:ilvl w:val="1"/>
-          <w:numId w:val="21"/>
-        </w:numPr>
-      </w:pPr>
-      <w:r>
-        <w:t>Fix bugs.</w:t>
-      </w:r>
-    </w:p>
-    <w:p>
-      <w:pPr>
-        <w:numPr>
-          <w:ilvl w:val="0"/>
-          <w:numId w:val="14"/>
-        </w:numPr>
-      </w:pPr>
-      <w:r>
-        <w:t>What obstacles are impeding your progress?  </w:t>
-      </w:r>
-    </w:p>
-    <w:p>
-      <w:r>
-        <w:t> </w:t>
-      </w:r>
-    </w:p>
-    <w:p>
-      <w:r>
-        <w:t> </w:t>
-      </w:r>
-    </w:p>
-    <w:p>
-      <w:r>
-        <w:rPr>
-          <w:b w:val="1"/>
-          <w:bCs w:val="1"/>
-          <w:u w:val="single"/>
-        </w:rPr>
-        <w:t>Team Member (4): Name: </w:t>
-      </w:r>
-      <w:r>
-        <w:rPr/>
-        <w:t> </w:t>
-      </w:r>
-      <w:r>
-        <w:rPr/>
-        <w:t xml:space="preserve"> Samuel Kingsley</w:t>
-      </w:r>
-    </w:p>
-    <w:p>
-      <w:pPr>
-        <w:numPr>
-          <w:ilvl w:val="0"/>
-          <w:numId w:val="15"/>
-        </w:numPr>
-      </w:pPr>
-      <w:r>
-        <w:t>What did you accomplish yesterday? </w:t>
-      </w:r>
-    </w:p>
-    <w:p>
-      <w:r>
-        <w:rPr/>
-        <w:t>Answer: </w:t>
-      </w:r>
-      <w:r>
-        <w:rPr/>
-        <w:t xml:space="preserve"> </w:t>
-      </w:r>
-      <w:r>
-        <w:rPr>
-          <w:rFonts w:ascii="Aptos" w:hAnsi="Aptos" w:eastAsia="Aptos" w:cs="Aptos"/>
-          <w:noProof w:val="0"/>
-          <w:sz w:val="22"/>
-          <w:szCs w:val="22"/>
-          <w:lang w:val="en-GB"/>
-        </w:rPr>
-        <w:t>Developed dedicated hash tables for each class and incorporated search functionality for each class's respective hash table.</w:t>
-      </w:r>
-    </w:p>
-    <w:p>
-      <w:r>
-        <w:t> </w:t>
-      </w:r>
-    </w:p>
-    <w:p>
-      <w:r>
-        <w:t> </w:t>
-      </w:r>
-    </w:p>
-    <w:p>
-      <w:pPr>
-        <w:numPr>
-          <w:ilvl w:val="0"/>
-          <w:numId w:val="16"/>
-        </w:numPr>
-      </w:pPr>
-      <w:r>
-        <w:t>What will you do today? </w:t>
-      </w:r>
-    </w:p>
-    <w:p>
-      <w:r>
-        <w:rPr/>
-        <w:t>Answer: </w:t>
-      </w:r>
-      <w:r>
-        <w:rPr/>
-        <w:t xml:space="preserve"> fix bugs</w:t>
-      </w:r>
-    </w:p>
-    <w:p>
-      <w:r>
-        <w:t> </w:t>
-      </w:r>
-    </w:p>
-    <w:p>
-      <w:r>
-        <w:t> </w:t>
-      </w:r>
-    </w:p>
     <w:p>
       <w:pPr>
         <w:numPr>
@@ -796,50 +652,19 @@
         </w:numPr>
       </w:pPr>
       <w:r>
-        <w:t>What obstacles are impeding your progress? </w:t>
+        <w:t>What will you do today? </w:t>
       </w:r>
     </w:p>
     <w:p>
-      <w:r>
-        <w:rPr/>
-        <w:t>Answer: </w:t>
-      </w:r>
-      <w:r>
-        <w:rPr/>
-        <w:t xml:space="preserve"> issues with my pc</w:t>
-      </w:r>
-    </w:p>
-    <w:p>
-      <w:r>
-        <w:t> </w:t>
-      </w:r>
-    </w:p>
-    <w:p>
-      <w:r>
-        <w:t> </w:t>
-      </w:r>
-    </w:p>
-    <w:p>
-      <w:r>
-        <w:t> </w:t>
-      </w:r>
-    </w:p>
-    <w:p>
-      <w:r>
-        <w:rPr>
-          <w:b w:val="1"/>
-          <w:bCs w:val="1"/>
-          <w:u w:val="single"/>
-        </w:rPr>
-        <w:t>Team Member (5): Name: </w:t>
-      </w:r>
-      <w:r>
-        <w:rPr/>
-        <w:t> </w:t>
-      </w:r>
-      <w:r>
-        <w:rPr/>
-        <w:t>Iwuagwu Nkem</w:t>
+      <w:pPr>
+        <w:pStyle w:val="ListParagraph"/>
+        <w:numPr>
+          <w:ilvl w:val="1"/>
+          <w:numId w:val="25"/>
+        </w:numPr>
+      </w:pPr>
+      <w:r>
+        <w:t>Fix bugs.</w:t>
       </w:r>
     </w:p>
     <w:p>
@@ -850,30 +675,10 @@
         </w:numPr>
       </w:pPr>
       <w:r>
-        <w:t>What did you accomplish yesterday? </w:t>
+        <w:t>What obstacles are impeding your progress?  </w:t>
       </w:r>
     </w:p>
     <w:p>
-      <w:pPr>
-        <w:spacing w:before="0" w:beforeAutospacing="off" w:after="240" w:afterAutospacing="off"/>
-      </w:pPr>
-      <w:r>
-        <w:rPr/>
-        <w:t>Answer: </w:t>
-      </w:r>
-      <w:r>
-        <w:rPr>
-          <w:rFonts w:ascii="Aptos" w:hAnsi="Aptos" w:eastAsia="Aptos" w:cs="Aptos"/>
-          <w:noProof w:val="0"/>
-          <w:sz w:val="22"/>
-          <w:szCs w:val="22"/>
-          <w:lang w:val="en-GB"/>
-        </w:rPr>
-        <w:t xml:space="preserve"> Citation formatting complete with full McMillan reference included.</w:t>
-      </w:r>
-    </w:p>
-    <w:p/>
-    <w:p>
       <w:r>
         <w:t> </w:t>
       </w:r>
@@ -881,6 +686,22 @@
     <w:p>
       <w:r>
         <w:t> </w:t>
+      </w:r>
+    </w:p>
+    <w:p>
+      <w:r>
+        <w:rPr>
+          <w:b/>
+          <w:bCs/>
+          <w:u w:val="single"/>
+        </w:rPr>
+        <w:t>Team Member (4): Name: </w:t>
+      </w:r>
+      <w:r>
+        <w:t> </w:t>
+      </w:r>
+      <w:r>
+        <w:t xml:space="preserve"> Samuel Kingsley</w:t>
       </w:r>
     </w:p>
     <w:p>
@@ -891,128 +712,180 @@
         </w:numPr>
       </w:pPr>
       <w:r>
-        <w:t>What will you do today? </w:t>
+        <w:t>What did you accomplish yesterday? </w:t>
       </w:r>
     </w:p>
     <w:p>
-      <w:pPr>
-        <w:pStyle w:val="ListParagraph"/>
-        <w:ind w:left="720"/>
-        <w:rPr>
-          <w:rFonts w:ascii="Aptos" w:hAnsi="Aptos" w:eastAsia="Aptos" w:cs="Aptos"/>
-          <w:noProof w:val="0"/>
-          <w:sz w:val="22"/>
-          <w:szCs w:val="22"/>
-          <w:lang w:val="en-GB"/>
-        </w:rPr>
-      </w:pPr>
-      <w:r>
-        <w:rPr/>
+      <w:r>
         <w:t>Answer: </w:t>
-      </w:r>
-      <w:r>
-        <w:rPr>
-          <w:rFonts w:ascii="Aptos" w:hAnsi="Aptos" w:eastAsia="Aptos" w:cs="Aptos"/>
-          <w:noProof w:val="0"/>
-          <w:sz w:val="22"/>
-          <w:szCs w:val="22"/>
-          <w:lang w:val="en-GB"/>
-        </w:rPr>
-        <w:t xml:space="preserve">Testing final build of </w:t>
-      </w:r>
-      <w:r>
-        <w:rPr>
-          <w:rFonts w:ascii="Aptos" w:hAnsi="Aptos" w:eastAsia="Aptos" w:cs="Aptos"/>
-          <w:noProof w:val="0"/>
-          <w:sz w:val="22"/>
-          <w:szCs w:val="22"/>
-          <w:lang w:val="en-GB"/>
-        </w:rPr>
-        <w:t>GoCarLtd</w:t>
-      </w:r>
-      <w:r>
-        <w:rPr>
-          <w:rFonts w:ascii="Aptos" w:hAnsi="Aptos" w:eastAsia="Aptos" w:cs="Aptos"/>
-          <w:noProof w:val="0"/>
-          <w:sz w:val="22"/>
-          <w:szCs w:val="22"/>
-          <w:lang w:val="en-GB"/>
-        </w:rPr>
-        <w:t>.</w:t>
       </w:r>
     </w:p>
     <w:p>
-      <w:pPr>
-        <w:pStyle w:val="Normal"/>
-        <w:spacing w:before="240" w:beforeAutospacing="off" w:after="240" w:afterAutospacing="off"/>
-        <w:ind w:left="0"/>
-        <w:rPr>
-          <w:rFonts w:ascii="Aptos" w:hAnsi="Aptos" w:eastAsia="Aptos" w:cs="Aptos"/>
-          <w:noProof w:val="0"/>
-          <w:sz w:val="22"/>
-          <w:szCs w:val="22"/>
-          <w:lang w:val="en-GB"/>
-        </w:rPr>
-      </w:pPr>
+      <w:r>
+        <w:t> </w:t>
+      </w:r>
+    </w:p>
+    <w:p>
+      <w:pPr>
+        <w:numPr>
+          <w:ilvl w:val="0"/>
+          <w:numId w:val="20"/>
+        </w:numPr>
+      </w:pPr>
+      <w:r>
+        <w:t>What will you do today? </w:t>
+      </w:r>
+    </w:p>
+    <w:p>
+      <w:r>
+        <w:t>Answer: </w:t>
+      </w:r>
+      <w:r>
+        <w:t xml:space="preserve"> fix bugs</w:t>
+      </w:r>
     </w:p>
     <w:p/>
     <w:p>
-      <w:pPr/>
-      <w:r>
-        <w:rPr/>
-        <w:t> </w:t>
-      </w:r>
-      <w:r>
-        <w:rPr/>
-        <w:t xml:space="preserve">        3.  </w:t>
-      </w:r>
-      <w:r>
-        <w:rPr/>
+      <w:pPr>
+        <w:numPr>
+          <w:ilvl w:val="0"/>
+          <w:numId w:val="21"/>
+        </w:numPr>
+      </w:pPr>
+      <w:r>
         <w:t>What obstacles are impeding your progress? </w:t>
       </w:r>
     </w:p>
     <w:p>
-      <w:pPr>
-        <w:pStyle w:val="ListParagraph"/>
-        <w:ind w:left="720"/>
+      <w:r>
+        <w:t>Answer: </w:t>
+      </w:r>
+      <w:r>
+        <w:t xml:space="preserve"> issues with my pc</w:t>
+      </w:r>
+    </w:p>
+    <w:p>
+      <w:r>
+        <w:t> </w:t>
+      </w:r>
+    </w:p>
+    <w:p>
+      <w:r>
         <w:rPr>
-          <w:rFonts w:ascii="Aptos" w:hAnsi="Aptos" w:eastAsia="Aptos" w:cs="Aptos"/>
-          <w:noProof w:val="0"/>
-          <w:sz w:val="22"/>
-          <w:szCs w:val="22"/>
-          <w:lang w:val="en-GB"/>
+          <w:b/>
+          <w:bCs/>
+          <w:u w:val="single"/>
         </w:rPr>
-      </w:pPr>
-      <w:r>
-        <w:rPr/>
-        <w:t>A</w:t>
-      </w:r>
-      <w:r>
-        <w:rPr/>
-        <w:t>nswer:</w:t>
+        <w:t>Team Member (5): Name: </w:t>
+      </w:r>
+      <w:r>
+        <w:t> </w:t>
+      </w:r>
+      <w:r>
+        <w:t>Iwuagwu Nkem</w:t>
+      </w:r>
+    </w:p>
+    <w:p>
+      <w:pPr>
+        <w:numPr>
+          <w:ilvl w:val="0"/>
+          <w:numId w:val="22"/>
+        </w:numPr>
+      </w:pPr>
+      <w:r>
+        <w:t>What did you accomplish yesterday? </w:t>
+      </w:r>
+    </w:p>
+    <w:p>
+      <w:pPr>
+        <w:spacing w:after="240"/>
+        <w:ind w:firstLine="360"/>
+      </w:pPr>
+      <w:r>
+        <w:t>Answer: </w:t>
       </w:r>
       <w:r>
         <w:rPr>
-          <w:rFonts w:ascii="Aptos" w:hAnsi="Aptos" w:eastAsia="Aptos" w:cs="Aptos"/>
-          <w:noProof w:val="0"/>
-          <w:sz w:val="22"/>
-          <w:szCs w:val="22"/>
-          <w:lang w:val="en-GB"/>
+          <w:rFonts w:ascii="Aptos" w:eastAsia="Aptos" w:hAnsi="Aptos" w:cs="Aptos"/>
         </w:rPr>
-        <w:t>Minor bugs still popping up during runtime</w:t>
+        <w:t xml:space="preserve"> Citation formatting complete with full McMillan reference included.</w:t>
       </w:r>
     </w:p>
     <w:p/>
     <w:p>
-      <w:r>
-        <w:t> </w:t>
+      <w:pPr>
+        <w:numPr>
+          <w:ilvl w:val="0"/>
+          <w:numId w:val="23"/>
+        </w:numPr>
+      </w:pPr>
+      <w:r>
+        <w:t>What will you do today? </w:t>
       </w:r>
     </w:p>
     <w:p>
+      <w:pPr>
+        <w:pStyle w:val="ListParagraph"/>
+        <w:rPr>
+          <w:rFonts w:ascii="Aptos" w:eastAsia="Aptos" w:hAnsi="Aptos" w:cs="Aptos"/>
+        </w:rPr>
+      </w:pPr>
+      <w:r>
+        <w:t>Answer: </w:t>
+      </w:r>
+      <w:r>
+        <w:rPr>
+          <w:rFonts w:ascii="Aptos" w:eastAsia="Aptos" w:hAnsi="Aptos" w:cs="Aptos"/>
+        </w:rPr>
+        <w:t xml:space="preserve">Testing </w:t>
+      </w:r>
+      <w:r>
+        <w:rPr>
+          <w:rFonts w:ascii="Aptos" w:eastAsia="Aptos" w:hAnsi="Aptos" w:cs="Aptos"/>
+        </w:rPr>
+        <w:t>m</w:t>
+      </w:r>
+      <w:r>
+        <w:rPr>
+          <w:rFonts w:ascii="Aptos" w:eastAsia="Aptos" w:hAnsi="Aptos" w:cs="Aptos"/>
+        </w:rPr>
+        <w:t>inor bugs still popping up during runtime</w:t>
+      </w:r>
+    </w:p>
+    <w:p>
+      <w:pPr>
+        <w:pStyle w:val="ListParagraph"/>
+      </w:pPr>
+    </w:p>
+    <w:p>
       <w:r>
         <w:t> </w:t>
       </w:r>
+      <w:r>
+        <w:t xml:space="preserve">        3.  </w:t>
+      </w:r>
+      <w:r>
+        <w:t>What obstacles are impeding your progress? </w:t>
+      </w:r>
     </w:p>
+    <w:p>
+      <w:pPr>
+        <w:pStyle w:val="ListParagraph"/>
+        <w:rPr>
+          <w:rFonts w:ascii="Aptos" w:eastAsia="Aptos" w:hAnsi="Aptos" w:cs="Aptos"/>
+        </w:rPr>
+      </w:pPr>
+      <w:r>
+        <w:t>A</w:t>
+      </w:r>
+      <w:r>
+        <w:t>nswer:</w:t>
+      </w:r>
+      <w:r>
+        <w:t xml:space="preserve"> </w:t>
+      </w:r>
+    </w:p>
+    <w:p/>
     <w:p>
       <w:r>
         <w:t> </w:t>
@@ -1039,9 +912,8 @@
     </w:p>
     <w:p/>
     <w:p/>
-    <w:p/>
     <w:sectPr>
-      <w:pgSz w:w="11906" w:h="16838" w:orient="portrait"/>
+      <w:pgSz w:w="11906" w:h="16838"/>
       <w:pgMar w:top="1440" w:right="1440" w:bottom="1440" w:left="1440" w:header="708" w:footer="708" w:gutter="0"/>
       <w:cols w:space="708"/>
       <w:docGrid w:linePitch="360"/>
@@ -1052,346 +924,6 @@
 
 <file path=word/numbering.xml><?xml version="1.0" encoding="utf-8"?>
 <w:numbering xmlns:wpc="http://schemas.microsoft.com/office/word/2010/wordprocessingCanvas" xmlns:cx="http://schemas.microsoft.com/office/drawing/2014/chartex" xmlns:cx1="http://schemas.microsoft.com/office/drawing/2015/9/8/chartex" xmlns:cx2="http://schemas.microsoft.com/office/drawing/2015/10/21/chartex" xmlns:cx3="http://schemas.microsoft.com/office/drawing/2016/5/9/chartex" xmlns:cx4="http://schemas.microsoft.com/office/drawing/2016/5/10/chartex" xmlns:cx5="http://schemas.microsoft.com/office/drawing/2016/5/11/chartex" xmlns:cx6="http://schemas.microsoft.com/office/drawing/2016/5/12/chartex" xmlns:cx7="http://schemas.microsoft.com/office/drawing/2016/5/13/chartex" xmlns:cx8="http://schemas.microsoft.com/office/drawing/2016/5/14/chartex" xmlns:mc="http://schemas.openxmlformats.org/markup-compatibility/2006" xmlns:aink="http://schemas.microsoft.com/office/drawing/2016/ink" xmlns:am3d="http://schemas.microsoft.com/office/drawing/2017/model3d" xmlns:o="urn:schemas-microsoft-com:office:office" xmlns:oel="http://schemas.microsoft.com/office/2019/extlst" xmlns:r="http://schemas.openxmlformats.org/officeDocument/2006/relationships" xmlns:m="http://schemas.openxmlformats.org/officeDocument/2006/math" xmlns:v="urn:schemas-microsoft-com:vml" xmlns:wp14="http://schemas.microsoft.com/office/word/2010/wordprocessingDrawing" xmlns:wp="http://schemas.openxmlformats.org/drawingml/2006/wordprocessingDrawing" xmlns:w10="urn:schemas-microsoft-com:office:word" xmlns:w="http://schemas.openxmlformats.org/wordprocessingml/2006/main" xmlns:w14="http://schemas.microsoft.com/office/word/2010/wordml" xmlns:w15="http://schemas.microsoft.com/office/word/2012/wordml" xmlns:w16cex="http://schemas.microsoft.com/office/word/2018/wordml/cex" xmlns:w16cid="http://schemas.microsoft.com/office/word/2016/wordml/cid" xmlns:w16="http://schemas.microsoft.com/office/word/2018/wordml" xmlns:w16du="http://schemas.microsoft.com/office/word/2023/wordml/word16du" xmlns:w16sdtdh="http://schemas.microsoft.com/office/word/2020/wordml/sdtdatahash" xmlns:w16sdtfl="http://schemas.microsoft.com/office/word/2024/wordml/sdtformatlock" xmlns:w16se="http://schemas.microsoft.com/office/word/2015/wordml/symex" xmlns:wpg="http://schemas.microsoft.com/office/word/2010/wordprocessingGroup" xmlns:wpi="http://schemas.microsoft.com/office/word/2010/wordprocessingInk" xmlns:wne="http://schemas.microsoft.com/office/word/2006/wordml" xmlns:wps="http://schemas.microsoft.com/office/word/2010/wordprocessingShape" mc:Ignorable="w14 w15 w16se w16cid w16 w16cex w16sdtdh w16sdtfl w16du wp14">
-  <w:abstractNum xmlns:w="http://schemas.openxmlformats.org/wordprocessingml/2006/main" w:abstractNumId="24">
-    <w:nsid w:val="40b4dc39"/>
-    <w:multiLevelType xmlns:w="http://schemas.openxmlformats.org/wordprocessingml/2006/main" w:val="hybridMultilevel"/>
-    <w:lvl xmlns:w="http://schemas.openxmlformats.org/wordprocessingml/2006/main" w:ilvl="0">
-      <w:start w:val="1"/>
-      <w:numFmt w:val="decimal"/>
-      <w:lvlText w:val="%1."/>
-      <w:lvlJc w:val="left"/>
-      <w:pPr>
-        <w:ind w:left="720" w:hanging="360"/>
-      </w:pPr>
-    </w:lvl>
-    <w:lvl xmlns:w="http://schemas.openxmlformats.org/wordprocessingml/2006/main" w:ilvl="1">
-      <w:start w:val="1"/>
-      <w:numFmt w:val="lowerLetter"/>
-      <w:lvlText w:val="%2."/>
-      <w:lvlJc w:val="left"/>
-      <w:pPr>
-        <w:ind w:left="1440" w:hanging="360"/>
-      </w:pPr>
-    </w:lvl>
-    <w:lvl xmlns:w="http://schemas.openxmlformats.org/wordprocessingml/2006/main" w:ilvl="2">
-      <w:start w:val="1"/>
-      <w:numFmt w:val="lowerRoman"/>
-      <w:lvlText w:val="%3."/>
-      <w:lvlJc w:val="right"/>
-      <w:pPr>
-        <w:ind w:left="2160" w:hanging="180"/>
-      </w:pPr>
-    </w:lvl>
-    <w:lvl xmlns:w="http://schemas.openxmlformats.org/wordprocessingml/2006/main" w:ilvl="3">
-      <w:start w:val="1"/>
-      <w:numFmt w:val="decimal"/>
-      <w:lvlText w:val="%4."/>
-      <w:lvlJc w:val="left"/>
-      <w:pPr>
-        <w:ind w:left="2880" w:hanging="360"/>
-      </w:pPr>
-    </w:lvl>
-    <w:lvl xmlns:w="http://schemas.openxmlformats.org/wordprocessingml/2006/main" w:ilvl="4">
-      <w:start w:val="1"/>
-      <w:numFmt w:val="lowerLetter"/>
-      <w:lvlText w:val="%5."/>
-      <w:lvlJc w:val="left"/>
-      <w:pPr>
-        <w:ind w:left="3600" w:hanging="360"/>
-      </w:pPr>
-    </w:lvl>
-    <w:lvl xmlns:w="http://schemas.openxmlformats.org/wordprocessingml/2006/main" w:ilvl="5">
-      <w:start w:val="1"/>
-      <w:numFmt w:val="lowerRoman"/>
-      <w:lvlText w:val="%6."/>
-      <w:lvlJc w:val="right"/>
-      <w:pPr>
-        <w:ind w:left="4320" w:hanging="180"/>
-      </w:pPr>
-    </w:lvl>
-    <w:lvl xmlns:w="http://schemas.openxmlformats.org/wordprocessingml/2006/main" w:ilvl="6">
-      <w:start w:val="1"/>
-      <w:numFmt w:val="decimal"/>
-      <w:lvlText w:val="%7."/>
-      <w:lvlJc w:val="left"/>
-      <w:pPr>
-        <w:ind w:left="5040" w:hanging="360"/>
-      </w:pPr>
-    </w:lvl>
-    <w:lvl xmlns:w="http://schemas.openxmlformats.org/wordprocessingml/2006/main" w:ilvl="7">
-      <w:start w:val="1"/>
-      <w:numFmt w:val="lowerLetter"/>
-      <w:lvlText w:val="%8."/>
-      <w:lvlJc w:val="left"/>
-      <w:pPr>
-        <w:ind w:left="5760" w:hanging="360"/>
-      </w:pPr>
-    </w:lvl>
-    <w:lvl xmlns:w="http://schemas.openxmlformats.org/wordprocessingml/2006/main" w:ilvl="8">
-      <w:start w:val="1"/>
-      <w:numFmt w:val="lowerRoman"/>
-      <w:lvlText w:val="%9."/>
-      <w:lvlJc w:val="right"/>
-      <w:pPr>
-        <w:ind w:left="6480" w:hanging="180"/>
-      </w:pPr>
-    </w:lvl>
-  </w:abstractNum>
-  <w:abstractNum xmlns:w="http://schemas.openxmlformats.org/wordprocessingml/2006/main" w:abstractNumId="23">
-    <w:nsid w:val="23cf3f53"/>
-    <w:multiLevelType xmlns:w="http://schemas.openxmlformats.org/wordprocessingml/2006/main" w:val="hybridMultilevel"/>
-    <w:lvl xmlns:w="http://schemas.openxmlformats.org/wordprocessingml/2006/main" w:ilvl="0">
-      <w:start w:val="1"/>
-      <w:numFmt w:val="decimal"/>
-      <w:lvlText w:val="%1."/>
-      <w:lvlJc w:val="left"/>
-      <w:pPr>
-        <w:ind w:left="720" w:hanging="360"/>
-      </w:pPr>
-    </w:lvl>
-    <w:lvl xmlns:w="http://schemas.openxmlformats.org/wordprocessingml/2006/main" w:ilvl="1">
-      <w:start w:val="1"/>
-      <w:numFmt w:val="lowerLetter"/>
-      <w:lvlText w:val="%2."/>
-      <w:lvlJc w:val="left"/>
-      <w:pPr>
-        <w:ind w:left="1440" w:hanging="360"/>
-      </w:pPr>
-    </w:lvl>
-    <w:lvl xmlns:w="http://schemas.openxmlformats.org/wordprocessingml/2006/main" w:ilvl="2">
-      <w:start w:val="1"/>
-      <w:numFmt w:val="lowerRoman"/>
-      <w:lvlText w:val="%3."/>
-      <w:lvlJc w:val="right"/>
-      <w:pPr>
-        <w:ind w:left="2160" w:hanging="180"/>
-      </w:pPr>
-    </w:lvl>
-    <w:lvl xmlns:w="http://schemas.openxmlformats.org/wordprocessingml/2006/main" w:ilvl="3">
-      <w:start w:val="1"/>
-      <w:numFmt w:val="decimal"/>
-      <w:lvlText w:val="%4."/>
-      <w:lvlJc w:val="left"/>
-      <w:pPr>
-        <w:ind w:left="2880" w:hanging="360"/>
-      </w:pPr>
-    </w:lvl>
-    <w:lvl xmlns:w="http://schemas.openxmlformats.org/wordprocessingml/2006/main" w:ilvl="4">
-      <w:start w:val="1"/>
-      <w:numFmt w:val="lowerLetter"/>
-      <w:lvlText w:val="%5."/>
-      <w:lvlJc w:val="left"/>
-      <w:pPr>
-        <w:ind w:left="3600" w:hanging="360"/>
-      </w:pPr>
-    </w:lvl>
-    <w:lvl xmlns:w="http://schemas.openxmlformats.org/wordprocessingml/2006/main" w:ilvl="5">
-      <w:start w:val="1"/>
-      <w:numFmt w:val="lowerRoman"/>
-      <w:lvlText w:val="%6."/>
-      <w:lvlJc w:val="right"/>
-      <w:pPr>
-        <w:ind w:left="4320" w:hanging="180"/>
-      </w:pPr>
-    </w:lvl>
-    <w:lvl xmlns:w="http://schemas.openxmlformats.org/wordprocessingml/2006/main" w:ilvl="6">
-      <w:start w:val="1"/>
-      <w:numFmt w:val="decimal"/>
-      <w:lvlText w:val="%7."/>
-      <w:lvlJc w:val="left"/>
-      <w:pPr>
-        <w:ind w:left="5040" w:hanging="360"/>
-      </w:pPr>
-    </w:lvl>
-    <w:lvl xmlns:w="http://schemas.openxmlformats.org/wordprocessingml/2006/main" w:ilvl="7">
-      <w:start w:val="1"/>
-      <w:numFmt w:val="lowerLetter"/>
-      <w:lvlText w:val="%8."/>
-      <w:lvlJc w:val="left"/>
-      <w:pPr>
-        <w:ind w:left="5760" w:hanging="360"/>
-      </w:pPr>
-    </w:lvl>
-    <w:lvl xmlns:w="http://schemas.openxmlformats.org/wordprocessingml/2006/main" w:ilvl="8">
-      <w:start w:val="1"/>
-      <w:numFmt w:val="lowerRoman"/>
-      <w:lvlText w:val="%9."/>
-      <w:lvlJc w:val="right"/>
-      <w:pPr>
-        <w:ind w:left="6480" w:hanging="180"/>
-      </w:pPr>
-    </w:lvl>
-  </w:abstractNum>
-  <w:abstractNum xmlns:w="http://schemas.openxmlformats.org/wordprocessingml/2006/main" w:abstractNumId="22">
-    <w:nsid w:val="5263cec5"/>
-    <w:multiLevelType xmlns:w="http://schemas.openxmlformats.org/wordprocessingml/2006/main" w:val="hybridMultilevel"/>
-    <w:lvl xmlns:w="http://schemas.openxmlformats.org/wordprocessingml/2006/main" w:ilvl="0">
-      <w:start w:val="1"/>
-      <w:numFmt w:val="decimal"/>
-      <w:lvlText w:val="%1."/>
-      <w:lvlJc w:val="left"/>
-      <w:pPr>
-        <w:ind w:left="720" w:hanging="360"/>
-      </w:pPr>
-    </w:lvl>
-    <w:lvl xmlns:w="http://schemas.openxmlformats.org/wordprocessingml/2006/main" w:ilvl="1">
-      <w:start w:val="1"/>
-      <w:numFmt w:val="lowerLetter"/>
-      <w:lvlText w:val="%2."/>
-      <w:lvlJc w:val="left"/>
-      <w:pPr>
-        <w:ind w:left="1440" w:hanging="360"/>
-      </w:pPr>
-    </w:lvl>
-    <w:lvl xmlns:w="http://schemas.openxmlformats.org/wordprocessingml/2006/main" w:ilvl="2">
-      <w:start w:val="1"/>
-      <w:numFmt w:val="lowerRoman"/>
-      <w:lvlText w:val="%3."/>
-      <w:lvlJc w:val="right"/>
-      <w:pPr>
-        <w:ind w:left="2160" w:hanging="180"/>
-      </w:pPr>
-    </w:lvl>
-    <w:lvl xmlns:w="http://schemas.openxmlformats.org/wordprocessingml/2006/main" w:ilvl="3">
-      <w:start w:val="1"/>
-      <w:numFmt w:val="decimal"/>
-      <w:lvlText w:val="%4."/>
-      <w:lvlJc w:val="left"/>
-      <w:pPr>
-        <w:ind w:left="2880" w:hanging="360"/>
-      </w:pPr>
-    </w:lvl>
-    <w:lvl xmlns:w="http://schemas.openxmlformats.org/wordprocessingml/2006/main" w:ilvl="4">
-      <w:start w:val="1"/>
-      <w:numFmt w:val="lowerLetter"/>
-      <w:lvlText w:val="%5."/>
-      <w:lvlJc w:val="left"/>
-      <w:pPr>
-        <w:ind w:left="3600" w:hanging="360"/>
-      </w:pPr>
-    </w:lvl>
-    <w:lvl xmlns:w="http://schemas.openxmlformats.org/wordprocessingml/2006/main" w:ilvl="5">
-      <w:start w:val="1"/>
-      <w:numFmt w:val="lowerRoman"/>
-      <w:lvlText w:val="%6."/>
-      <w:lvlJc w:val="right"/>
-      <w:pPr>
-        <w:ind w:left="4320" w:hanging="180"/>
-      </w:pPr>
-    </w:lvl>
-    <w:lvl xmlns:w="http://schemas.openxmlformats.org/wordprocessingml/2006/main" w:ilvl="6">
-      <w:start w:val="1"/>
-      <w:numFmt w:val="decimal"/>
-      <w:lvlText w:val="%7."/>
-      <w:lvlJc w:val="left"/>
-      <w:pPr>
-        <w:ind w:left="5040" w:hanging="360"/>
-      </w:pPr>
-    </w:lvl>
-    <w:lvl xmlns:w="http://schemas.openxmlformats.org/wordprocessingml/2006/main" w:ilvl="7">
-      <w:start w:val="1"/>
-      <w:numFmt w:val="lowerLetter"/>
-      <w:lvlText w:val="%8."/>
-      <w:lvlJc w:val="left"/>
-      <w:pPr>
-        <w:ind w:left="5760" w:hanging="360"/>
-      </w:pPr>
-    </w:lvl>
-    <w:lvl xmlns:w="http://schemas.openxmlformats.org/wordprocessingml/2006/main" w:ilvl="8">
-      <w:start w:val="1"/>
-      <w:numFmt w:val="lowerRoman"/>
-      <w:lvlText w:val="%9."/>
-      <w:lvlJc w:val="right"/>
-      <w:pPr>
-        <w:ind w:left="6480" w:hanging="180"/>
-      </w:pPr>
-    </w:lvl>
-  </w:abstractNum>
-  <w:abstractNum xmlns:w="http://schemas.openxmlformats.org/wordprocessingml/2006/main" w:abstractNumId="21">
-    <w:nsid w:val="6650a25e"/>
-    <w:multiLevelType xmlns:w="http://schemas.openxmlformats.org/wordprocessingml/2006/main" w:val="hybridMultilevel"/>
-    <w:lvl xmlns:w="http://schemas.openxmlformats.org/wordprocessingml/2006/main" w:ilvl="0">
-      <w:start w:val="1"/>
-      <w:numFmt w:val="decimal"/>
-      <w:lvlText w:val="%1."/>
-      <w:lvlJc w:val="left"/>
-      <w:pPr>
-        <w:ind w:left="720" w:hanging="360"/>
-      </w:pPr>
-    </w:lvl>
-    <w:lvl xmlns:w="http://schemas.openxmlformats.org/wordprocessingml/2006/main" w:ilvl="1">
-      <w:start w:val="1"/>
-      <w:numFmt w:val="lowerLetter"/>
-      <w:lvlText w:val="%2."/>
-      <w:lvlJc w:val="left"/>
-      <w:pPr>
-        <w:ind w:left="1440" w:hanging="360"/>
-      </w:pPr>
-    </w:lvl>
-    <w:lvl xmlns:w="http://schemas.openxmlformats.org/wordprocessingml/2006/main" w:ilvl="2">
-      <w:start w:val="1"/>
-      <w:numFmt w:val="lowerRoman"/>
-      <w:lvlText w:val="%3."/>
-      <w:lvlJc w:val="right"/>
-      <w:pPr>
-        <w:ind w:left="2160" w:hanging="180"/>
-      </w:pPr>
-    </w:lvl>
-    <w:lvl xmlns:w="http://schemas.openxmlformats.org/wordprocessingml/2006/main" w:ilvl="3">
-      <w:start w:val="1"/>
-      <w:numFmt w:val="decimal"/>
-      <w:lvlText w:val="%4."/>
-      <w:lvlJc w:val="left"/>
-      <w:pPr>
-        <w:ind w:left="2880" w:hanging="360"/>
-      </w:pPr>
-    </w:lvl>
-    <w:lvl xmlns:w="http://schemas.openxmlformats.org/wordprocessingml/2006/main" w:ilvl="4">
-      <w:start w:val="1"/>
-      <w:numFmt w:val="lowerLetter"/>
-      <w:lvlText w:val="%5."/>
-      <w:lvlJc w:val="left"/>
-      <w:pPr>
-        <w:ind w:left="3600" w:hanging="360"/>
-      </w:pPr>
-    </w:lvl>
-    <w:lvl xmlns:w="http://schemas.openxmlformats.org/wordprocessingml/2006/main" w:ilvl="5">
-      <w:start w:val="1"/>
-      <w:numFmt w:val="lowerRoman"/>
-      <w:lvlText w:val="%6."/>
-      <w:lvlJc w:val="right"/>
-      <w:pPr>
-        <w:ind w:left="4320" w:hanging="180"/>
-      </w:pPr>
-    </w:lvl>
-    <w:lvl xmlns:w="http://schemas.openxmlformats.org/wordprocessingml/2006/main" w:ilvl="6">
-      <w:start w:val="1"/>
-      <w:numFmt w:val="decimal"/>
-      <w:lvlText w:val="%7."/>
-      <w:lvlJc w:val="left"/>
-      <w:pPr>
-        <w:ind w:left="5040" w:hanging="360"/>
-      </w:pPr>
-    </w:lvl>
-    <w:lvl xmlns:w="http://schemas.openxmlformats.org/wordprocessingml/2006/main" w:ilvl="7">
-      <w:start w:val="1"/>
-      <w:numFmt w:val="lowerLetter"/>
-      <w:lvlText w:val="%8."/>
-      <w:lvlJc w:val="left"/>
-      <w:pPr>
-        <w:ind w:left="5760" w:hanging="360"/>
-      </w:pPr>
-    </w:lvl>
-    <w:lvl xmlns:w="http://schemas.openxmlformats.org/wordprocessingml/2006/main" w:ilvl="8">
-      <w:start w:val="1"/>
-      <w:numFmt w:val="lowerRoman"/>
-      <w:lvlText w:val="%9."/>
-      <w:lvlJc w:val="right"/>
-      <w:pPr>
-        <w:ind w:left="6480" w:hanging="180"/>
-      </w:pPr>
-    </w:lvl>
-  </w:abstractNum>
   <w:abstractNum w:abstractNumId="0" w15:restartNumberingAfterBreak="0">
     <w:nsid w:val="01F95DB2"/>
     <w:multiLevelType w:val="multilevel"/>
@@ -1521,7 +1053,7 @@
         <w:ind w:left="720" w:hanging="360"/>
       </w:pPr>
       <w:rPr>
-        <w:rFonts w:hint="default" w:ascii="Symbol" w:hAnsi="Symbol"/>
+        <w:rFonts w:ascii="Symbol" w:hAnsi="Symbol" w:hint="default"/>
         <w:sz w:val="20"/>
       </w:rPr>
     </w:lvl>
@@ -1537,7 +1069,7 @@
         <w:ind w:left="1440" w:hanging="360"/>
       </w:pPr>
       <w:rPr>
-        <w:rFonts w:hint="default" w:ascii="Symbol" w:hAnsi="Symbol"/>
+        <w:rFonts w:ascii="Symbol" w:hAnsi="Symbol" w:hint="default"/>
         <w:sz w:val="20"/>
       </w:rPr>
     </w:lvl>
@@ -1553,7 +1085,7 @@
         <w:ind w:left="2160" w:hanging="360"/>
       </w:pPr>
       <w:rPr>
-        <w:rFonts w:hint="default" w:ascii="Symbol" w:hAnsi="Symbol"/>
+        <w:rFonts w:ascii="Symbol" w:hAnsi="Symbol" w:hint="default"/>
         <w:sz w:val="20"/>
       </w:rPr>
     </w:lvl>
@@ -1569,7 +1101,7 @@
         <w:ind w:left="2880" w:hanging="360"/>
       </w:pPr>
       <w:rPr>
-        <w:rFonts w:hint="default" w:ascii="Symbol" w:hAnsi="Symbol"/>
+        <w:rFonts w:ascii="Symbol" w:hAnsi="Symbol" w:hint="default"/>
         <w:sz w:val="20"/>
       </w:rPr>
     </w:lvl>
@@ -1585,7 +1117,7 @@
         <w:ind w:left="3600" w:hanging="360"/>
       </w:pPr>
       <w:rPr>
-        <w:rFonts w:hint="default" w:ascii="Symbol" w:hAnsi="Symbol"/>
+        <w:rFonts w:ascii="Symbol" w:hAnsi="Symbol" w:hint="default"/>
         <w:sz w:val="20"/>
       </w:rPr>
     </w:lvl>
@@ -1601,7 +1133,7 @@
         <w:ind w:left="4320" w:hanging="360"/>
       </w:pPr>
       <w:rPr>
-        <w:rFonts w:hint="default" w:ascii="Symbol" w:hAnsi="Symbol"/>
+        <w:rFonts w:ascii="Symbol" w:hAnsi="Symbol" w:hint="default"/>
         <w:sz w:val="20"/>
       </w:rPr>
     </w:lvl>
@@ -1617,7 +1149,7 @@
         <w:ind w:left="5040" w:hanging="360"/>
       </w:pPr>
       <w:rPr>
-        <w:rFonts w:hint="default" w:ascii="Symbol" w:hAnsi="Symbol"/>
+        <w:rFonts w:ascii="Symbol" w:hAnsi="Symbol" w:hint="default"/>
         <w:sz w:val="20"/>
       </w:rPr>
     </w:lvl>
@@ -1633,7 +1165,7 @@
         <w:ind w:left="5760" w:hanging="360"/>
       </w:pPr>
       <w:rPr>
-        <w:rFonts w:hint="default" w:ascii="Symbol" w:hAnsi="Symbol"/>
+        <w:rFonts w:ascii="Symbol" w:hAnsi="Symbol" w:hint="default"/>
         <w:sz w:val="20"/>
       </w:rPr>
     </w:lvl>
@@ -1649,7 +1181,7 @@
         <w:ind w:left="6480" w:hanging="360"/>
       </w:pPr>
       <w:rPr>
-        <w:rFonts w:hint="default" w:ascii="Symbol" w:hAnsi="Symbol"/>
+        <w:rFonts w:ascii="Symbol" w:hAnsi="Symbol" w:hint="default"/>
         <w:sz w:val="20"/>
       </w:rPr>
     </w:lvl>
@@ -1896,7 +1428,7 @@
         <w:ind w:left="720" w:hanging="360"/>
       </w:pPr>
       <w:rPr>
-        <w:rFonts w:hint="default" w:ascii="Symbol" w:hAnsi="Symbol"/>
+        <w:rFonts w:ascii="Symbol" w:hAnsi="Symbol" w:hint="default"/>
         <w:sz w:val="20"/>
       </w:rPr>
     </w:lvl>
@@ -1912,7 +1444,7 @@
         <w:ind w:left="1440" w:hanging="360"/>
       </w:pPr>
       <w:rPr>
-        <w:rFonts w:hint="default" w:ascii="Symbol" w:hAnsi="Symbol"/>
+        <w:rFonts w:ascii="Symbol" w:hAnsi="Symbol" w:hint="default"/>
         <w:sz w:val="20"/>
       </w:rPr>
     </w:lvl>
@@ -1928,7 +1460,7 @@
         <w:ind w:left="2160" w:hanging="360"/>
       </w:pPr>
       <w:rPr>
-        <w:rFonts w:hint="default" w:ascii="Symbol" w:hAnsi="Symbol"/>
+        <w:rFonts w:ascii="Symbol" w:hAnsi="Symbol" w:hint="default"/>
         <w:sz w:val="20"/>
       </w:rPr>
     </w:lvl>
@@ -1944,7 +1476,7 @@
         <w:ind w:left="2880" w:hanging="360"/>
       </w:pPr>
       <w:rPr>
-        <w:rFonts w:hint="default" w:ascii="Symbol" w:hAnsi="Symbol"/>
+        <w:rFonts w:ascii="Symbol" w:hAnsi="Symbol" w:hint="default"/>
         <w:sz w:val="20"/>
       </w:rPr>
     </w:lvl>
@@ -1960,7 +1492,7 @@
         <w:ind w:left="3600" w:hanging="360"/>
       </w:pPr>
       <w:rPr>
-        <w:rFonts w:hint="default" w:ascii="Symbol" w:hAnsi="Symbol"/>
+        <w:rFonts w:ascii="Symbol" w:hAnsi="Symbol" w:hint="default"/>
         <w:sz w:val="20"/>
       </w:rPr>
     </w:lvl>
@@ -1976,7 +1508,7 @@
         <w:ind w:left="4320" w:hanging="360"/>
       </w:pPr>
       <w:rPr>
-        <w:rFonts w:hint="default" w:ascii="Symbol" w:hAnsi="Symbol"/>
+        <w:rFonts w:ascii="Symbol" w:hAnsi="Symbol" w:hint="default"/>
         <w:sz w:val="20"/>
       </w:rPr>
     </w:lvl>
@@ -1992,7 +1524,7 @@
         <w:ind w:left="5040" w:hanging="360"/>
       </w:pPr>
       <w:rPr>
-        <w:rFonts w:hint="default" w:ascii="Symbol" w:hAnsi="Symbol"/>
+        <w:rFonts w:ascii="Symbol" w:hAnsi="Symbol" w:hint="default"/>
         <w:sz w:val="20"/>
       </w:rPr>
     </w:lvl>
@@ -2008,7 +1540,7 @@
         <w:ind w:left="5760" w:hanging="360"/>
       </w:pPr>
       <w:rPr>
-        <w:rFonts w:hint="default" w:ascii="Symbol" w:hAnsi="Symbol"/>
+        <w:rFonts w:ascii="Symbol" w:hAnsi="Symbol" w:hint="default"/>
         <w:sz w:val="20"/>
       </w:rPr>
     </w:lvl>
@@ -2024,7 +1556,7 @@
         <w:ind w:left="6480" w:hanging="360"/>
       </w:pPr>
       <w:rPr>
-        <w:rFonts w:hint="default" w:ascii="Symbol" w:hAnsi="Symbol"/>
+        <w:rFonts w:ascii="Symbol" w:hAnsi="Symbol" w:hint="default"/>
         <w:sz w:val="20"/>
       </w:rPr>
     </w:lvl>
@@ -2158,7 +1690,7 @@
         <w:ind w:left="720" w:hanging="360"/>
       </w:pPr>
       <w:rPr>
-        <w:rFonts w:hint="default" w:ascii="Symbol" w:hAnsi="Symbol"/>
+        <w:rFonts w:ascii="Symbol" w:hAnsi="Symbol" w:hint="default"/>
         <w:sz w:val="20"/>
       </w:rPr>
     </w:lvl>
@@ -2174,7 +1706,7 @@
         <w:ind w:left="1440" w:hanging="360"/>
       </w:pPr>
       <w:rPr>
-        <w:rFonts w:hint="default" w:ascii="Symbol" w:hAnsi="Symbol"/>
+        <w:rFonts w:ascii="Symbol" w:hAnsi="Symbol" w:hint="default"/>
         <w:sz w:val="20"/>
       </w:rPr>
     </w:lvl>
@@ -2190,7 +1722,7 @@
         <w:ind w:left="2160" w:hanging="360"/>
       </w:pPr>
       <w:rPr>
-        <w:rFonts w:hint="default" w:ascii="Symbol" w:hAnsi="Symbol"/>
+        <w:rFonts w:ascii="Symbol" w:hAnsi="Symbol" w:hint="default"/>
         <w:sz w:val="20"/>
       </w:rPr>
     </w:lvl>
@@ -2206,7 +1738,7 @@
         <w:ind w:left="2880" w:hanging="360"/>
       </w:pPr>
       <w:rPr>
-        <w:rFonts w:hint="default" w:ascii="Symbol" w:hAnsi="Symbol"/>
+        <w:rFonts w:ascii="Symbol" w:hAnsi="Symbol" w:hint="default"/>
         <w:sz w:val="20"/>
       </w:rPr>
     </w:lvl>
@@ -2222,7 +1754,7 @@
         <w:ind w:left="3600" w:hanging="360"/>
       </w:pPr>
       <w:rPr>
-        <w:rFonts w:hint="default" w:ascii="Symbol" w:hAnsi="Symbol"/>
+        <w:rFonts w:ascii="Symbol" w:hAnsi="Symbol" w:hint="default"/>
         <w:sz w:val="20"/>
       </w:rPr>
     </w:lvl>
@@ -2238,7 +1770,7 @@
         <w:ind w:left="4320" w:hanging="360"/>
       </w:pPr>
       <w:rPr>
-        <w:rFonts w:hint="default" w:ascii="Symbol" w:hAnsi="Symbol"/>
+        <w:rFonts w:ascii="Symbol" w:hAnsi="Symbol" w:hint="default"/>
         <w:sz w:val="20"/>
       </w:rPr>
     </w:lvl>
@@ -2254,7 +1786,7 @@
         <w:ind w:left="5040" w:hanging="360"/>
       </w:pPr>
       <w:rPr>
-        <w:rFonts w:hint="default" w:ascii="Symbol" w:hAnsi="Symbol"/>
+        <w:rFonts w:ascii="Symbol" w:hAnsi="Symbol" w:hint="default"/>
         <w:sz w:val="20"/>
       </w:rPr>
     </w:lvl>
@@ -2270,7 +1802,7 @@
         <w:ind w:left="5760" w:hanging="360"/>
       </w:pPr>
       <w:rPr>
-        <w:rFonts w:hint="default" w:ascii="Symbol" w:hAnsi="Symbol"/>
+        <w:rFonts w:ascii="Symbol" w:hAnsi="Symbol" w:hint="default"/>
         <w:sz w:val="20"/>
       </w:rPr>
     </w:lvl>
@@ -2286,12 +1818,98 @@
         <w:ind w:left="6480" w:hanging="360"/>
       </w:pPr>
       <w:rPr>
-        <w:rFonts w:hint="default" w:ascii="Symbol" w:hAnsi="Symbol"/>
+        <w:rFonts w:ascii="Symbol" w:hAnsi="Symbol" w:hint="default"/>
         <w:sz w:val="20"/>
       </w:rPr>
     </w:lvl>
   </w:abstractNum>
   <w:abstractNum w:abstractNumId="7" w15:restartNumberingAfterBreak="0">
+    <w:nsid w:val="23CF3F53"/>
+    <w:multiLevelType w:val="hybridMultilevel"/>
+    <w:tmpl w:val="B7B8A9AC"/>
+    <w:lvl w:ilvl="0" w:tplc="C40A5062">
+      <w:start w:val="1"/>
+      <w:numFmt w:val="decimal"/>
+      <w:lvlText w:val="%1."/>
+      <w:lvlJc w:val="left"/>
+      <w:pPr>
+        <w:ind w:left="720" w:hanging="360"/>
+      </w:pPr>
+    </w:lvl>
+    <w:lvl w:ilvl="1" w:tplc="20B89C2A">
+      <w:start w:val="1"/>
+      <w:numFmt w:val="lowerLetter"/>
+      <w:lvlText w:val="%2."/>
+      <w:lvlJc w:val="left"/>
+      <w:pPr>
+        <w:ind w:left="1440" w:hanging="360"/>
+      </w:pPr>
+    </w:lvl>
+    <w:lvl w:ilvl="2" w:tplc="84145C22">
+      <w:start w:val="1"/>
+      <w:numFmt w:val="lowerRoman"/>
+      <w:lvlText w:val="%3."/>
+      <w:lvlJc w:val="right"/>
+      <w:pPr>
+        <w:ind w:left="2160" w:hanging="180"/>
+      </w:pPr>
+    </w:lvl>
+    <w:lvl w:ilvl="3" w:tplc="EE10765A">
+      <w:start w:val="1"/>
+      <w:numFmt w:val="decimal"/>
+      <w:lvlText w:val="%4."/>
+      <w:lvlJc w:val="left"/>
+      <w:pPr>
+        <w:ind w:left="2880" w:hanging="360"/>
+      </w:pPr>
+    </w:lvl>
+    <w:lvl w:ilvl="4" w:tplc="D8028050">
+      <w:start w:val="1"/>
+      <w:numFmt w:val="lowerLetter"/>
+      <w:lvlText w:val="%5."/>
+      <w:lvlJc w:val="left"/>
+      <w:pPr>
+        <w:ind w:left="3600" w:hanging="360"/>
+      </w:pPr>
+    </w:lvl>
+    <w:lvl w:ilvl="5" w:tplc="1F8A5C78">
+      <w:start w:val="1"/>
+      <w:numFmt w:val="lowerRoman"/>
+      <w:lvlText w:val="%6."/>
+      <w:lvlJc w:val="right"/>
+      <w:pPr>
+        <w:ind w:left="4320" w:hanging="180"/>
+      </w:pPr>
+    </w:lvl>
+    <w:lvl w:ilvl="6" w:tplc="BD02A6AC">
+      <w:start w:val="1"/>
+      <w:numFmt w:val="decimal"/>
+      <w:lvlText w:val="%7."/>
+      <w:lvlJc w:val="left"/>
+      <w:pPr>
+        <w:ind w:left="5040" w:hanging="360"/>
+      </w:pPr>
+    </w:lvl>
+    <w:lvl w:ilvl="7" w:tplc="88BC1A22">
+      <w:start w:val="1"/>
+      <w:numFmt w:val="lowerLetter"/>
+      <w:lvlText w:val="%8."/>
+      <w:lvlJc w:val="left"/>
+      <w:pPr>
+        <w:ind w:left="5760" w:hanging="360"/>
+      </w:pPr>
+    </w:lvl>
+    <w:lvl w:ilvl="8" w:tplc="0F324A6C">
+      <w:start w:val="1"/>
+      <w:numFmt w:val="lowerRoman"/>
+      <w:lvlText w:val="%9."/>
+      <w:lvlJc w:val="right"/>
+      <w:pPr>
+        <w:ind w:left="6480" w:hanging="180"/>
+      </w:pPr>
+    </w:lvl>
+  </w:abstractNum>
+  <w:abstractNum w:abstractNumId="8" w15:restartNumberingAfterBreak="0">
     <w:nsid w:val="28201DEA"/>
     <w:multiLevelType w:val="multilevel"/>
     <w:tmpl w:val="A330EAAE"/>
@@ -2404,7 +2022,7 @@
       </w:pPr>
     </w:lvl>
   </w:abstractNum>
-  <w:abstractNum w:abstractNumId="8" w15:restartNumberingAfterBreak="0">
+  <w:abstractNum w:abstractNumId="9" w15:restartNumberingAfterBreak="0">
     <w:nsid w:val="28701B88"/>
     <w:multiLevelType w:val="multilevel"/>
     <w:tmpl w:val="F0E063C0"/>
@@ -2517,7 +2135,7 @@
       </w:pPr>
     </w:lvl>
   </w:abstractNum>
-  <w:abstractNum w:abstractNumId="9" w15:restartNumberingAfterBreak="0">
+  <w:abstractNum w:abstractNumId="10" w15:restartNumberingAfterBreak="0">
     <w:nsid w:val="33EB74CB"/>
     <w:multiLevelType w:val="multilevel"/>
     <w:tmpl w:val="A02A021C"/>
@@ -2630,7 +2248,7 @@
       </w:pPr>
     </w:lvl>
   </w:abstractNum>
-  <w:abstractNum w:abstractNumId="10" w15:restartNumberingAfterBreak="0">
+  <w:abstractNum w:abstractNumId="11" w15:restartNumberingAfterBreak="0">
     <w:nsid w:val="34A0232A"/>
     <w:multiLevelType w:val="multilevel"/>
     <w:tmpl w:val="80E41EF0"/>
@@ -2743,7 +2361,93 @@
       </w:pPr>
     </w:lvl>
   </w:abstractNum>
-  <w:abstractNum w:abstractNumId="11" w15:restartNumberingAfterBreak="0">
+  <w:abstractNum w:abstractNumId="12" w15:restartNumberingAfterBreak="0">
+    <w:nsid w:val="40B4DC39"/>
+    <w:multiLevelType w:val="hybridMultilevel"/>
+    <w:tmpl w:val="D994972C"/>
+    <w:lvl w:ilvl="0" w:tplc="E1F407A0">
+      <w:start w:val="1"/>
+      <w:numFmt w:val="decimal"/>
+      <w:lvlText w:val="%1."/>
+      <w:lvlJc w:val="left"/>
+      <w:pPr>
+        <w:ind w:left="720" w:hanging="360"/>
+      </w:pPr>
+    </w:lvl>
+    <w:lvl w:ilvl="1" w:tplc="C4E65436">
+      <w:start w:val="1"/>
+      <w:numFmt w:val="lowerLetter"/>
+      <w:lvlText w:val="%2."/>
+      <w:lvlJc w:val="left"/>
+      <w:pPr>
+        <w:ind w:left="1440" w:hanging="360"/>
+      </w:pPr>
+    </w:lvl>
+    <w:lvl w:ilvl="2" w:tplc="1EB6ADE6">
+      <w:start w:val="1"/>
+      <w:numFmt w:val="lowerRoman"/>
+      <w:lvlText w:val="%3."/>
+      <w:lvlJc w:val="right"/>
+      <w:pPr>
+        <w:ind w:left="2160" w:hanging="180"/>
+      </w:pPr>
+    </w:lvl>
+    <w:lvl w:ilvl="3" w:tplc="BE64734C">
+      <w:start w:val="1"/>
+      <w:numFmt w:val="decimal"/>
+      <w:lvlText w:val="%4."/>
+      <w:lvlJc w:val="left"/>
+      <w:pPr>
+        <w:ind w:left="2880" w:hanging="360"/>
+      </w:pPr>
+    </w:lvl>
+    <w:lvl w:ilvl="4" w:tplc="C384195E">
+      <w:start w:val="1"/>
+      <w:numFmt w:val="lowerLetter"/>
+      <w:lvlText w:val="%5."/>
+      <w:lvlJc w:val="left"/>
+      <w:pPr>
+        <w:ind w:left="3600" w:hanging="360"/>
+      </w:pPr>
+    </w:lvl>
+    <w:lvl w:ilvl="5" w:tplc="80F4B3CC">
+      <w:start w:val="1"/>
+      <w:numFmt w:val="lowerRoman"/>
+      <w:lvlText w:val="%6."/>
+      <w:lvlJc w:val="right"/>
+      <w:pPr>
+        <w:ind w:left="4320" w:hanging="180"/>
+      </w:pPr>
+    </w:lvl>
+    <w:lvl w:ilvl="6" w:tplc="0E2AB646">
+      <w:start w:val="1"/>
+      <w:numFmt w:val="decimal"/>
+      <w:lvlText w:val="%7."/>
+      <w:lvlJc w:val="left"/>
+      <w:pPr>
+        <w:ind w:left="5040" w:hanging="360"/>
+      </w:pPr>
+    </w:lvl>
+    <w:lvl w:ilvl="7" w:tplc="38E0514E">
+      <w:start w:val="1"/>
+      <w:numFmt w:val="lowerLetter"/>
+      <w:lvlText w:val="%8."/>
+      <w:lvlJc w:val="left"/>
+      <w:pPr>
+        <w:ind w:left="5760" w:hanging="360"/>
+      </w:pPr>
+    </w:lvl>
+    <w:lvl w:ilvl="8" w:tplc="B5503848">
+      <w:start w:val="1"/>
+      <w:numFmt w:val="lowerRoman"/>
+      <w:lvlText w:val="%9."/>
+      <w:lvlJc w:val="right"/>
+      <w:pPr>
+        <w:ind w:left="6480" w:hanging="180"/>
+      </w:pPr>
+    </w:lvl>
+  </w:abstractNum>
+  <w:abstractNum w:abstractNumId="13" w15:restartNumberingAfterBreak="0">
     <w:nsid w:val="45B453FD"/>
     <w:multiLevelType w:val="multilevel"/>
     <w:tmpl w:val="BBD20934"/>
@@ -2856,7 +2560,7 @@
       </w:pPr>
     </w:lvl>
   </w:abstractNum>
-  <w:abstractNum w:abstractNumId="12" w15:restartNumberingAfterBreak="0">
+  <w:abstractNum w:abstractNumId="14" w15:restartNumberingAfterBreak="0">
     <w:nsid w:val="4A055662"/>
     <w:multiLevelType w:val="multilevel"/>
     <w:tmpl w:val="69EACF4E"/>
@@ -2872,7 +2576,7 @@
         <w:ind w:left="720" w:hanging="360"/>
       </w:pPr>
       <w:rPr>
-        <w:rFonts w:hint="default" w:ascii="Symbol" w:hAnsi="Symbol"/>
+        <w:rFonts w:ascii="Symbol" w:hAnsi="Symbol" w:hint="default"/>
         <w:sz w:val="20"/>
       </w:rPr>
     </w:lvl>
@@ -2888,7 +2592,7 @@
         <w:ind w:left="1440" w:hanging="360"/>
       </w:pPr>
       <w:rPr>
-        <w:rFonts w:hint="default" w:ascii="Symbol" w:hAnsi="Symbol"/>
+        <w:rFonts w:ascii="Symbol" w:hAnsi="Symbol" w:hint="default"/>
         <w:sz w:val="20"/>
       </w:rPr>
     </w:lvl>
@@ -2904,7 +2608,7 @@
         <w:ind w:left="2160" w:hanging="360"/>
       </w:pPr>
       <w:rPr>
-        <w:rFonts w:hint="default" w:ascii="Symbol" w:hAnsi="Symbol"/>
+        <w:rFonts w:ascii="Symbol" w:hAnsi="Symbol" w:hint="default"/>
         <w:sz w:val="20"/>
       </w:rPr>
     </w:lvl>
@@ -2920,7 +2624,7 @@
         <w:ind w:left="2880" w:hanging="360"/>
       </w:pPr>
       <w:rPr>
-        <w:rFonts w:hint="default" w:ascii="Symbol" w:hAnsi="Symbol"/>
+        <w:rFonts w:ascii="Symbol" w:hAnsi="Symbol" w:hint="default"/>
         <w:sz w:val="20"/>
       </w:rPr>
     </w:lvl>
@@ -2936,7 +2640,7 @@
         <w:ind w:left="3600" w:hanging="360"/>
       </w:pPr>
       <w:rPr>
-        <w:rFonts w:hint="default" w:ascii="Symbol" w:hAnsi="Symbol"/>
+        <w:rFonts w:ascii="Symbol" w:hAnsi="Symbol" w:hint="default"/>
         <w:sz w:val="20"/>
       </w:rPr>
     </w:lvl>
@@ -2952,7 +2656,7 @@
         <w:ind w:left="4320" w:hanging="360"/>
       </w:pPr>
       <w:rPr>
-        <w:rFonts w:hint="default" w:ascii="Symbol" w:hAnsi="Symbol"/>
+        <w:rFonts w:ascii="Symbol" w:hAnsi="Symbol" w:hint="default"/>
         <w:sz w:val="20"/>
       </w:rPr>
     </w:lvl>
@@ -2968,7 +2672,7 @@
         <w:ind w:left="5040" w:hanging="360"/>
       </w:pPr>
       <w:rPr>
-        <w:rFonts w:hint="default" w:ascii="Symbol" w:hAnsi="Symbol"/>
+        <w:rFonts w:ascii="Symbol" w:hAnsi="Symbol" w:hint="default"/>
         <w:sz w:val="20"/>
       </w:rPr>
     </w:lvl>
@@ -2984,7 +2688,7 @@
         <w:ind w:left="5760" w:hanging="360"/>
       </w:pPr>
       <w:rPr>
-        <w:rFonts w:hint="default" w:ascii="Symbol" w:hAnsi="Symbol"/>
+        <w:rFonts w:ascii="Symbol" w:hAnsi="Symbol" w:hint="default"/>
         <w:sz w:val="20"/>
       </w:rPr>
     </w:lvl>
@@ -3000,12 +2704,12 @@
         <w:ind w:left="6480" w:hanging="360"/>
       </w:pPr>
       <w:rPr>
-        <w:rFonts w:hint="default" w:ascii="Symbol" w:hAnsi="Symbol"/>
+        <w:rFonts w:ascii="Symbol" w:hAnsi="Symbol" w:hint="default"/>
         <w:sz w:val="20"/>
       </w:rPr>
     </w:lvl>
   </w:abstractNum>
-  <w:abstractNum w:abstractNumId="13" w15:restartNumberingAfterBreak="0">
+  <w:abstractNum w:abstractNumId="15" w15:restartNumberingAfterBreak="0">
     <w:nsid w:val="4A597426"/>
     <w:multiLevelType w:val="multilevel"/>
     <w:tmpl w:val="4E545DBE"/>
@@ -3118,7 +2822,7 @@
       </w:pPr>
     </w:lvl>
   </w:abstractNum>
-  <w:abstractNum w:abstractNumId="14" w15:restartNumberingAfterBreak="0">
+  <w:abstractNum w:abstractNumId="16" w15:restartNumberingAfterBreak="0">
     <w:nsid w:val="4A89251E"/>
     <w:multiLevelType w:val="multilevel"/>
     <w:tmpl w:val="4F169898"/>
@@ -3134,7 +2838,7 @@
         <w:ind w:left="720" w:hanging="360"/>
       </w:pPr>
       <w:rPr>
-        <w:rFonts w:hint="default" w:ascii="Symbol" w:hAnsi="Symbol"/>
+        <w:rFonts w:ascii="Symbol" w:hAnsi="Symbol" w:hint="default"/>
         <w:sz w:val="20"/>
       </w:rPr>
     </w:lvl>
@@ -3150,7 +2854,7 @@
         <w:ind w:left="1440" w:hanging="360"/>
       </w:pPr>
       <w:rPr>
-        <w:rFonts w:hint="default" w:ascii="Symbol" w:hAnsi="Symbol"/>
+        <w:rFonts w:ascii="Symbol" w:hAnsi="Symbol" w:hint="default"/>
         <w:sz w:val="20"/>
       </w:rPr>
     </w:lvl>
@@ -3166,7 +2870,7 @@
         <w:ind w:left="2160" w:hanging="360"/>
       </w:pPr>
       <w:rPr>
-        <w:rFonts w:hint="default" w:ascii="Symbol" w:hAnsi="Symbol"/>
+        <w:rFonts w:ascii="Symbol" w:hAnsi="Symbol" w:hint="default"/>
         <w:sz w:val="20"/>
       </w:rPr>
     </w:lvl>
@@ -3182,7 +2886,7 @@
         <w:ind w:left="2880" w:hanging="360"/>
       </w:pPr>
       <w:rPr>
-        <w:rFonts w:hint="default" w:ascii="Symbol" w:hAnsi="Symbol"/>
+        <w:rFonts w:ascii="Symbol" w:hAnsi="Symbol" w:hint="default"/>
         <w:sz w:val="20"/>
       </w:rPr>
     </w:lvl>
@@ -3198,7 +2902,7 @@
         <w:ind w:left="3600" w:hanging="360"/>
       </w:pPr>
       <w:rPr>
-        <w:rFonts w:hint="default" w:ascii="Symbol" w:hAnsi="Symbol"/>
+        <w:rFonts w:ascii="Symbol" w:hAnsi="Symbol" w:hint="default"/>
         <w:sz w:val="20"/>
       </w:rPr>
     </w:lvl>
@@ -3214,7 +2918,7 @@
         <w:ind w:left="4320" w:hanging="360"/>
       </w:pPr>
       <w:rPr>
-        <w:rFonts w:hint="default" w:ascii="Symbol" w:hAnsi="Symbol"/>
+        <w:rFonts w:ascii="Symbol" w:hAnsi="Symbol" w:hint="default"/>
         <w:sz w:val="20"/>
       </w:rPr>
     </w:lvl>
@@ -3230,7 +2934,7 @@
         <w:ind w:left="5040" w:hanging="360"/>
       </w:pPr>
       <w:rPr>
-        <w:rFonts w:hint="default" w:ascii="Symbol" w:hAnsi="Symbol"/>
+        <w:rFonts w:ascii="Symbol" w:hAnsi="Symbol" w:hint="default"/>
         <w:sz w:val="20"/>
       </w:rPr>
     </w:lvl>
@@ -3246,7 +2950,7 @@
         <w:ind w:left="5760" w:hanging="360"/>
       </w:pPr>
       <w:rPr>
-        <w:rFonts w:hint="default" w:ascii="Symbol" w:hAnsi="Symbol"/>
+        <w:rFonts w:ascii="Symbol" w:hAnsi="Symbol" w:hint="default"/>
         <w:sz w:val="20"/>
       </w:rPr>
     </w:lvl>
@@ -3262,12 +2966,98 @@
         <w:ind w:left="6480" w:hanging="360"/>
       </w:pPr>
       <w:rPr>
-        <w:rFonts w:hint="default" w:ascii="Symbol" w:hAnsi="Symbol"/>
+        <w:rFonts w:ascii="Symbol" w:hAnsi="Symbol" w:hint="default"/>
         <w:sz w:val="20"/>
       </w:rPr>
     </w:lvl>
   </w:abstractNum>
-  <w:abstractNum w:abstractNumId="15" w15:restartNumberingAfterBreak="0">
+  <w:abstractNum w:abstractNumId="17" w15:restartNumberingAfterBreak="0">
+    <w:nsid w:val="5263CEC5"/>
+    <w:multiLevelType w:val="hybridMultilevel"/>
+    <w:tmpl w:val="B9BA8D96"/>
+    <w:lvl w:ilvl="0" w:tplc="4DB8E546">
+      <w:start w:val="1"/>
+      <w:numFmt w:val="decimal"/>
+      <w:lvlText w:val="%1."/>
+      <w:lvlJc w:val="left"/>
+      <w:pPr>
+        <w:ind w:left="720" w:hanging="360"/>
+      </w:pPr>
+    </w:lvl>
+    <w:lvl w:ilvl="1" w:tplc="4B1CC276">
+      <w:start w:val="1"/>
+      <w:numFmt w:val="lowerLetter"/>
+      <w:lvlText w:val="%2."/>
+      <w:lvlJc w:val="left"/>
+      <w:pPr>
+        <w:ind w:left="1440" w:hanging="360"/>
+      </w:pPr>
+    </w:lvl>
+    <w:lvl w:ilvl="2" w:tplc="C3485544">
+      <w:start w:val="1"/>
+      <w:numFmt w:val="lowerRoman"/>
+      <w:lvlText w:val="%3."/>
+      <w:lvlJc w:val="right"/>
+      <w:pPr>
+        <w:ind w:left="2160" w:hanging="180"/>
+      </w:pPr>
+    </w:lvl>
+    <w:lvl w:ilvl="3" w:tplc="6472E3CA">
+      <w:start w:val="1"/>
+      <w:numFmt w:val="decimal"/>
+      <w:lvlText w:val="%4."/>
+      <w:lvlJc w:val="left"/>
+      <w:pPr>
+        <w:ind w:left="2880" w:hanging="360"/>
+      </w:pPr>
+    </w:lvl>
+    <w:lvl w:ilvl="4" w:tplc="75223EBE">
+      <w:start w:val="1"/>
+      <w:numFmt w:val="lowerLetter"/>
+      <w:lvlText w:val="%5."/>
+      <w:lvlJc w:val="left"/>
+      <w:pPr>
+        <w:ind w:left="3600" w:hanging="360"/>
+      </w:pPr>
+    </w:lvl>
+    <w:lvl w:ilvl="5" w:tplc="8E78050C">
+      <w:start w:val="1"/>
+      <w:numFmt w:val="lowerRoman"/>
+      <w:lvlText w:val="%6."/>
+      <w:lvlJc w:val="right"/>
+      <w:pPr>
+        <w:ind w:left="4320" w:hanging="180"/>
+      </w:pPr>
+    </w:lvl>
+    <w:lvl w:ilvl="6" w:tplc="F03E21B6">
+      <w:start w:val="1"/>
+      <w:numFmt w:val="decimal"/>
+      <w:lvlText w:val="%7."/>
+      <w:lvlJc w:val="left"/>
+      <w:pPr>
+        <w:ind w:left="5040" w:hanging="360"/>
+      </w:pPr>
+    </w:lvl>
+    <w:lvl w:ilvl="7" w:tplc="BC8242E4">
+      <w:start w:val="1"/>
+      <w:numFmt w:val="lowerLetter"/>
+      <w:lvlText w:val="%8."/>
+      <w:lvlJc w:val="left"/>
+      <w:pPr>
+        <w:ind w:left="5760" w:hanging="360"/>
+      </w:pPr>
+    </w:lvl>
+    <w:lvl w:ilvl="8" w:tplc="98521F08">
+      <w:start w:val="1"/>
+      <w:numFmt w:val="lowerRoman"/>
+      <w:lvlText w:val="%9."/>
+      <w:lvlJc w:val="right"/>
+      <w:pPr>
+        <w:ind w:left="6480" w:hanging="180"/>
+      </w:pPr>
+    </w:lvl>
+  </w:abstractNum>
+  <w:abstractNum w:abstractNumId="18" w15:restartNumberingAfterBreak="0">
     <w:nsid w:val="54225FBB"/>
     <w:multiLevelType w:val="multilevel"/>
     <w:tmpl w:val="CA3A966A"/>
@@ -3380,7 +3170,7 @@
       </w:pPr>
     </w:lvl>
   </w:abstractNum>
-  <w:abstractNum w:abstractNumId="16" w15:restartNumberingAfterBreak="0">
+  <w:abstractNum w:abstractNumId="19" w15:restartNumberingAfterBreak="0">
     <w:nsid w:val="5CD3607A"/>
     <w:multiLevelType w:val="multilevel"/>
     <w:tmpl w:val="EB7228DC"/>
@@ -3493,7 +3283,7 @@
       </w:pPr>
     </w:lvl>
   </w:abstractNum>
-  <w:abstractNum w:abstractNumId="17" w15:restartNumberingAfterBreak="0">
+  <w:abstractNum w:abstractNumId="20" w15:restartNumberingAfterBreak="0">
     <w:nsid w:val="5FC01156"/>
     <w:multiLevelType w:val="multilevel"/>
     <w:tmpl w:val="7F1A79EC"/>
@@ -3606,7 +3396,7 @@
       </w:pPr>
     </w:lvl>
   </w:abstractNum>
-  <w:abstractNum w:abstractNumId="18" w15:restartNumberingAfterBreak="0">
+  <w:abstractNum w:abstractNumId="21" w15:restartNumberingAfterBreak="0">
     <w:nsid w:val="629C4AC2"/>
     <w:multiLevelType w:val="multilevel"/>
     <w:tmpl w:val="66BA5676"/>
@@ -3719,7 +3509,93 @@
       </w:pPr>
     </w:lvl>
   </w:abstractNum>
-  <w:abstractNum w:abstractNumId="19" w15:restartNumberingAfterBreak="0">
+  <w:abstractNum w:abstractNumId="22" w15:restartNumberingAfterBreak="0">
+    <w:nsid w:val="6650A25E"/>
+    <w:multiLevelType w:val="hybridMultilevel"/>
+    <w:tmpl w:val="A684BF18"/>
+    <w:lvl w:ilvl="0" w:tplc="9D08DEF0">
+      <w:start w:val="1"/>
+      <w:numFmt w:val="decimal"/>
+      <w:lvlText w:val="%1."/>
+      <w:lvlJc w:val="left"/>
+      <w:pPr>
+        <w:ind w:left="720" w:hanging="360"/>
+      </w:pPr>
+    </w:lvl>
+    <w:lvl w:ilvl="1" w:tplc="42CE4C6C">
+      <w:start w:val="1"/>
+      <w:numFmt w:val="lowerLetter"/>
+      <w:lvlText w:val="%2."/>
+      <w:lvlJc w:val="left"/>
+      <w:pPr>
+        <w:ind w:left="1440" w:hanging="360"/>
+      </w:pPr>
+    </w:lvl>
+    <w:lvl w:ilvl="2" w:tplc="610A3600">
+      <w:start w:val="1"/>
+      <w:numFmt w:val="lowerRoman"/>
+      <w:lvlText w:val="%3."/>
+      <w:lvlJc w:val="right"/>
+      <w:pPr>
+        <w:ind w:left="2160" w:hanging="180"/>
+      </w:pPr>
+    </w:lvl>
+    <w:lvl w:ilvl="3" w:tplc="E9BC5872">
+      <w:start w:val="1"/>
+      <w:numFmt w:val="decimal"/>
+      <w:lvlText w:val="%4."/>
+      <w:lvlJc w:val="left"/>
+      <w:pPr>
+        <w:ind w:left="2880" w:hanging="360"/>
+      </w:pPr>
+    </w:lvl>
+    <w:lvl w:ilvl="4" w:tplc="874CFA14">
+      <w:start w:val="1"/>
+      <w:numFmt w:val="lowerLetter"/>
+      <w:lvlText w:val="%5."/>
+      <w:lvlJc w:val="left"/>
+      <w:pPr>
+        <w:ind w:left="3600" w:hanging="360"/>
+      </w:pPr>
+    </w:lvl>
+    <w:lvl w:ilvl="5" w:tplc="9D80B362">
+      <w:start w:val="1"/>
+      <w:numFmt w:val="lowerRoman"/>
+      <w:lvlText w:val="%6."/>
+      <w:lvlJc w:val="right"/>
+      <w:pPr>
+        <w:ind w:left="4320" w:hanging="180"/>
+      </w:pPr>
+    </w:lvl>
+    <w:lvl w:ilvl="6" w:tplc="539ABA88">
+      <w:start w:val="1"/>
+      <w:numFmt w:val="decimal"/>
+      <w:lvlText w:val="%7."/>
+      <w:lvlJc w:val="left"/>
+      <w:pPr>
+        <w:ind w:left="5040" w:hanging="360"/>
+      </w:pPr>
+    </w:lvl>
+    <w:lvl w:ilvl="7" w:tplc="63145AD6">
+      <w:start w:val="1"/>
+      <w:numFmt w:val="lowerLetter"/>
+      <w:lvlText w:val="%8."/>
+      <w:lvlJc w:val="left"/>
+      <w:pPr>
+        <w:ind w:left="5760" w:hanging="360"/>
+      </w:pPr>
+    </w:lvl>
+    <w:lvl w:ilvl="8" w:tplc="601A3C2A">
+      <w:start w:val="1"/>
+      <w:numFmt w:val="lowerRoman"/>
+      <w:lvlText w:val="%9."/>
+      <w:lvlJc w:val="right"/>
+      <w:pPr>
+        <w:ind w:left="6480" w:hanging="180"/>
+      </w:pPr>
+    </w:lvl>
+  </w:abstractNum>
+  <w:abstractNum w:abstractNumId="23" w15:restartNumberingAfterBreak="0">
     <w:nsid w:val="76364941"/>
     <w:multiLevelType w:val="multilevel"/>
     <w:tmpl w:val="FB3AA880"/>
@@ -3832,7 +3708,7 @@
       </w:pPr>
     </w:lvl>
   </w:abstractNum>
-  <w:abstractNum w:abstractNumId="20" w15:restartNumberingAfterBreak="0">
+  <w:abstractNum w:abstractNumId="24" w15:restartNumberingAfterBreak="0">
     <w:nsid w:val="7A9F013A"/>
     <w:multiLevelType w:val="multilevel"/>
     <w:tmpl w:val="7966BC96"/>
@@ -3848,7 +3724,7 @@
         <w:ind w:left="720" w:hanging="360"/>
       </w:pPr>
       <w:rPr>
-        <w:rFonts w:hint="default" w:ascii="Symbol" w:hAnsi="Symbol"/>
+        <w:rFonts w:ascii="Symbol" w:hAnsi="Symbol" w:hint="default"/>
         <w:sz w:val="20"/>
       </w:rPr>
     </w:lvl>
@@ -3864,7 +3740,7 @@
         <w:ind w:left="1440" w:hanging="360"/>
       </w:pPr>
       <w:rPr>
-        <w:rFonts w:hint="default" w:ascii="Symbol" w:hAnsi="Symbol"/>
+        <w:rFonts w:ascii="Symbol" w:hAnsi="Symbol" w:hint="default"/>
         <w:sz w:val="20"/>
       </w:rPr>
     </w:lvl>
@@ -3880,7 +3756,7 @@
         <w:ind w:left="2160" w:hanging="360"/>
       </w:pPr>
       <w:rPr>
-        <w:rFonts w:hint="default" w:ascii="Symbol" w:hAnsi="Symbol"/>
+        <w:rFonts w:ascii="Symbol" w:hAnsi="Symbol" w:hint="default"/>
         <w:sz w:val="20"/>
       </w:rPr>
     </w:lvl>
@@ -3896,7 +3772,7 @@
         <w:ind w:left="2880" w:hanging="360"/>
       </w:pPr>
       <w:rPr>
-        <w:rFonts w:hint="default" w:ascii="Symbol" w:hAnsi="Symbol"/>
+        <w:rFonts w:ascii="Symbol" w:hAnsi="Symbol" w:hint="default"/>
         <w:sz w:val="20"/>
       </w:rPr>
     </w:lvl>
@@ -3912,7 +3788,7 @@
         <w:ind w:left="3600" w:hanging="360"/>
       </w:pPr>
       <w:rPr>
-        <w:rFonts w:hint="default" w:ascii="Symbol" w:hAnsi="Symbol"/>
+        <w:rFonts w:ascii="Symbol" w:hAnsi="Symbol" w:hint="default"/>
         <w:sz w:val="20"/>
       </w:rPr>
     </w:lvl>
@@ -3928,7 +3804,7 @@
         <w:ind w:left="4320" w:hanging="360"/>
       </w:pPr>
       <w:rPr>
-        <w:rFonts w:hint="default" w:ascii="Symbol" w:hAnsi="Symbol"/>
+        <w:rFonts w:ascii="Symbol" w:hAnsi="Symbol" w:hint="default"/>
         <w:sz w:val="20"/>
       </w:rPr>
     </w:lvl>
@@ -3944,7 +3820,7 @@
         <w:ind w:left="5040" w:hanging="360"/>
       </w:pPr>
       <w:rPr>
-        <w:rFonts w:hint="default" w:ascii="Symbol" w:hAnsi="Symbol"/>
+        <w:rFonts w:ascii="Symbol" w:hAnsi="Symbol" w:hint="default"/>
         <w:sz w:val="20"/>
       </w:rPr>
     </w:lvl>
@@ -3960,7 +3836,7 @@
         <w:ind w:left="5760" w:hanging="360"/>
       </w:pPr>
       <w:rPr>
-        <w:rFonts w:hint="default" w:ascii="Symbol" w:hAnsi="Symbol"/>
+        <w:rFonts w:ascii="Symbol" w:hAnsi="Symbol" w:hint="default"/>
         <w:sz w:val="20"/>
       </w:rPr>
     </w:lvl>
@@ -3976,95 +3852,95 @@
         <w:ind w:left="6480" w:hanging="360"/>
       </w:pPr>
       <w:rPr>
-        <w:rFonts w:hint="default" w:ascii="Symbol" w:hAnsi="Symbol"/>
+        <w:rFonts w:ascii="Symbol" w:hAnsi="Symbol" w:hint="default"/>
         <w:sz w:val="20"/>
       </w:rPr>
     </w:lvl>
   </w:abstractNum>
-  <w:num w:numId="25">
+  <w:num w:numId="1" w16cid:durableId="1939407079">
+    <w:abstractNumId w:val="12"/>
+  </w:num>
+  <w:num w:numId="2" w16cid:durableId="1295329547">
+    <w:abstractNumId w:val="7"/>
+  </w:num>
+  <w:num w:numId="3" w16cid:durableId="1111588135">
+    <w:abstractNumId w:val="17"/>
+  </w:num>
+  <w:num w:numId="4" w16cid:durableId="691880561">
+    <w:abstractNumId w:val="22"/>
+  </w:num>
+  <w:num w:numId="5" w16cid:durableId="162162275">
+    <w:abstractNumId w:val="6"/>
+  </w:num>
+  <w:num w:numId="6" w16cid:durableId="1228347202">
+    <w:abstractNumId w:val="16"/>
+  </w:num>
+  <w:num w:numId="7" w16cid:durableId="948589361">
+    <w:abstractNumId w:val="14"/>
+  </w:num>
+  <w:num w:numId="8" w16cid:durableId="1635982568">
+    <w:abstractNumId w:val="1"/>
+  </w:num>
+  <w:num w:numId="9" w16cid:durableId="804742499">
     <w:abstractNumId w:val="24"/>
   </w:num>
-  <w:num w:numId="24">
+  <w:num w:numId="10" w16cid:durableId="1139107260">
+    <w:abstractNumId w:val="21"/>
+  </w:num>
+  <w:num w:numId="11" w16cid:durableId="1815440287">
     <w:abstractNumId w:val="23"/>
   </w:num>
-  <w:num w:numId="23">
-    <w:abstractNumId w:val="22"/>
+  <w:num w:numId="12" w16cid:durableId="822821174">
+    <w:abstractNumId w:val="2"/>
   </w:num>
-  <w:num w:numId="22">
-    <w:abstractNumId w:val="21"/>
+  <w:num w:numId="13" w16cid:durableId="68577816">
+    <w:abstractNumId w:val="18"/>
   </w:num>
-  <w:num w:numId="1" w16cid:durableId="162162275">
-    <w:abstractNumId w:val="6"/>
+  <w:num w:numId="14" w16cid:durableId="1088503206">
+    <w:abstractNumId w:val="0"/>
   </w:num>
-  <w:num w:numId="2" w16cid:durableId="1228347202">
-    <w:abstractNumId w:val="14"/>
+  <w:num w:numId="15" w16cid:durableId="915627287">
+    <w:abstractNumId w:val="13"/>
   </w:num>
-  <w:num w:numId="3" w16cid:durableId="948589361">
-    <w:abstractNumId w:val="12"/>
+  <w:num w:numId="16" w16cid:durableId="933784972">
+    <w:abstractNumId w:val="5"/>
   </w:num>
-  <w:num w:numId="4" w16cid:durableId="1635982568">
-    <w:abstractNumId w:val="1"/>
+  <w:num w:numId="17" w16cid:durableId="815028944">
+    <w:abstractNumId w:val="11"/>
   </w:num>
-  <w:num w:numId="5" w16cid:durableId="804742499">
+  <w:num w:numId="18" w16cid:durableId="1720859261">
     <w:abstractNumId w:val="20"/>
   </w:num>
-  <w:num w:numId="6" w16cid:durableId="1139107260">
-    <w:abstractNumId w:val="18"/>
+  <w:num w:numId="19" w16cid:durableId="1760633732">
+    <w:abstractNumId w:val="8"/>
   </w:num>
-  <w:num w:numId="7" w16cid:durableId="1815440287">
+  <w:num w:numId="20" w16cid:durableId="1810707717">
     <w:abstractNumId w:val="19"/>
   </w:num>
-  <w:num w:numId="8" w16cid:durableId="822821174">
-    <w:abstractNumId w:val="2"/>
+  <w:num w:numId="21" w16cid:durableId="487937812">
+    <w:abstractNumId w:val="10"/>
   </w:num>
-  <w:num w:numId="9" w16cid:durableId="68577816">
+  <w:num w:numId="22" w16cid:durableId="430975878">
+    <w:abstractNumId w:val="9"/>
+  </w:num>
+  <w:num w:numId="23" w16cid:durableId="1422679536">
     <w:abstractNumId w:val="15"/>
   </w:num>
-  <w:num w:numId="10" w16cid:durableId="1088503206">
-    <w:abstractNumId w:val="0"/>
-  </w:num>
-  <w:num w:numId="11" w16cid:durableId="915627287">
-    <w:abstractNumId w:val="11"/>
-  </w:num>
-  <w:num w:numId="12" w16cid:durableId="933784972">
-    <w:abstractNumId w:val="5"/>
-  </w:num>
-  <w:num w:numId="13" w16cid:durableId="815028944">
-    <w:abstractNumId w:val="10"/>
-  </w:num>
-  <w:num w:numId="14" w16cid:durableId="1720859261">
-    <w:abstractNumId w:val="17"/>
-  </w:num>
-  <w:num w:numId="15" w16cid:durableId="1760633732">
-    <w:abstractNumId w:val="7"/>
-  </w:num>
-  <w:num w:numId="16" w16cid:durableId="1810707717">
-    <w:abstractNumId w:val="16"/>
-  </w:num>
-  <w:num w:numId="17" w16cid:durableId="487937812">
-    <w:abstractNumId w:val="9"/>
-  </w:num>
-  <w:num w:numId="18" w16cid:durableId="430975878">
-    <w:abstractNumId w:val="8"/>
-  </w:num>
-  <w:num w:numId="19" w16cid:durableId="1422679536">
-    <w:abstractNumId w:val="13"/>
-  </w:num>
-  <w:num w:numId="20" w16cid:durableId="96759414">
+  <w:num w:numId="24" w16cid:durableId="96759414">
     <w:abstractNumId w:val="3"/>
   </w:num>
-  <w:num w:numId="21" w16cid:durableId="467090071">
+  <w:num w:numId="25" w16cid:durableId="467090071">
     <w:abstractNumId w:val="4"/>
   </w:num>
 </w:numbering>
 </file>
 
 <file path=word/styles.xml><?xml version="1.0" encoding="utf-8"?>
-<w:styles xmlns:wp14="http://schemas.microsoft.com/office/word/2010/wordprocessingDrawing" xmlns:mc="http://schemas.openxmlformats.org/markup-compatibility/2006" xmlns:r="http://schemas.openxmlformats.org/officeDocument/2006/relationships" xmlns:w="http://schemas.openxmlformats.org/wordprocessingml/2006/main" xmlns:w14="http://schemas.microsoft.com/office/word/2010/wordml" xmlns:w15="http://schemas.microsoft.com/office/word/2012/wordml" xmlns:w16cex="http://schemas.microsoft.com/office/word/2018/wordml/cex" xmlns:w16cid="http://schemas.microsoft.com/office/word/2016/wordml/cid" xmlns:w16="http://schemas.microsoft.com/office/word/2018/wordml" xmlns:w16du="http://schemas.microsoft.com/office/word/2023/wordml/word16du" xmlns:w16sdtdh="http://schemas.microsoft.com/office/word/2020/wordml/sdtdatahash" xmlns:w16sdtfl="http://schemas.microsoft.com/office/word/2024/wordml/sdtformatlock" xmlns:w16se="http://schemas.microsoft.com/office/word/2015/wordml/symex" mc:Ignorable="w14 w15 w16se w16cid w16 w16cex w16sdtdh w16sdtfl w16du wp14">
+<w:styles xmlns:mc="http://schemas.openxmlformats.org/markup-compatibility/2006" xmlns:r="http://schemas.openxmlformats.org/officeDocument/2006/relationships" xmlns:w="http://schemas.openxmlformats.org/wordprocessingml/2006/main" xmlns:w14="http://schemas.microsoft.com/office/word/2010/wordml" xmlns:w15="http://schemas.microsoft.com/office/word/2012/wordml" xmlns:w16cex="http://schemas.microsoft.com/office/word/2018/wordml/cex" xmlns:w16cid="http://schemas.microsoft.com/office/word/2016/wordml/cid" xmlns:w16="http://schemas.microsoft.com/office/word/2018/wordml" xmlns:w16du="http://schemas.microsoft.com/office/word/2023/wordml/word16du" xmlns:w16sdtdh="http://schemas.microsoft.com/office/word/2020/wordml/sdtdatahash" xmlns:w16sdtfl="http://schemas.microsoft.com/office/word/2024/wordml/sdtformatlock" xmlns:w16se="http://schemas.microsoft.com/office/word/2015/wordml/symex" mc:Ignorable="w14 w15 w16se w16cid w16 w16cex w16sdtdh w16sdtfl w16du">
   <w:docDefaults>
     <w:rPrDefault>
       <w:rPr>
-        <w:rFonts w:asciiTheme="minorHAnsi" w:hAnsiTheme="minorHAnsi" w:eastAsiaTheme="minorHAnsi" w:cstheme="minorBidi"/>
+        <w:rFonts w:asciiTheme="minorHAnsi" w:eastAsiaTheme="minorHAnsi" w:hAnsiTheme="minorHAnsi" w:cstheme="minorBidi"/>
         <w:kern w:val="2"/>
         <w:sz w:val="22"/>
         <w:szCs w:val="22"/>
@@ -4081,14 +3957,14 @@
   <w:latentStyles w:defLockedState="0" w:defUIPriority="99" w:defSemiHidden="0" w:defUnhideWhenUsed="0" w:defQFormat="0" w:count="376">
     <w:lsdException w:name="Normal" w:uiPriority="0" w:qFormat="1"/>
     <w:lsdException w:name="heading 1" w:uiPriority="9" w:qFormat="1"/>
-    <w:lsdException w:name="heading 2" w:uiPriority="9" w:semiHidden="1" w:unhideWhenUsed="1" w:qFormat="1"/>
-    <w:lsdException w:name="heading 3" w:uiPriority="9" w:semiHidden="1" w:unhideWhenUsed="1" w:qFormat="1"/>
-    <w:lsdException w:name="heading 4" w:uiPriority="9" w:semiHidden="1" w:unhideWhenUsed="1" w:qFormat="1"/>
-    <w:lsdException w:name="heading 5" w:uiPriority="9" w:semiHidden="1" w:unhideWhenUsed="1" w:qFormat="1"/>
-    <w:lsdException w:name="heading 6" w:uiPriority="9" w:semiHidden="1" w:unhideWhenUsed="1" w:qFormat="1"/>
-    <w:lsdException w:name="heading 7" w:uiPriority="9" w:semiHidden="1" w:unhideWhenUsed="1" w:qFormat="1"/>
-    <w:lsdException w:name="heading 8" w:uiPriority="9" w:semiHidden="1" w:unhideWhenUsed="1" w:qFormat="1"/>
-    <w:lsdException w:name="heading 9" w:uiPriority="9" w:semiHidden="1" w:unhideWhenUsed="1" w:qFormat="1"/>
+    <w:lsdException w:name="heading 2" w:semiHidden="1" w:uiPriority="9" w:unhideWhenUsed="1" w:qFormat="1"/>
+    <w:lsdException w:name="heading 3" w:semiHidden="1" w:uiPriority="9" w:unhideWhenUsed="1" w:qFormat="1"/>
+    <w:lsdException w:name="heading 4" w:semiHidden="1" w:uiPriority="9" w:unhideWhenUsed="1" w:qFormat="1"/>
+    <w:lsdException w:name="heading 5" w:semiHidden="1" w:uiPriority="9" w:unhideWhenUsed="1" w:qFormat="1"/>
+    <w:lsdException w:name="heading 6" w:semiHidden="1" w:uiPriority="9" w:unhideWhenUsed="1" w:qFormat="1"/>
+    <w:lsdException w:name="heading 7" w:semiHidden="1" w:uiPriority="9" w:unhideWhenUsed="1" w:qFormat="1"/>
+    <w:lsdException w:name="heading 8" w:semiHidden="1" w:uiPriority="9" w:unhideWhenUsed="1" w:qFormat="1"/>
+    <w:lsdException w:name="heading 9" w:semiHidden="1" w:uiPriority="9" w:unhideWhenUsed="1" w:qFormat="1"/>
     <w:lsdException w:name="index 1" w:semiHidden="1" w:unhideWhenUsed="1"/>
     <w:lsdException w:name="index 2" w:semiHidden="1" w:unhideWhenUsed="1"/>
     <w:lsdException w:name="index 3" w:semiHidden="1" w:unhideWhenUsed="1"/>
@@ -4098,22 +3974,22 @@
     <w:lsdException w:name="index 7" w:semiHidden="1" w:unhideWhenUsed="1"/>
     <w:lsdException w:name="index 8" w:semiHidden="1" w:unhideWhenUsed="1"/>
     <w:lsdException w:name="index 9" w:semiHidden="1" w:unhideWhenUsed="1"/>
-    <w:lsdException w:name="toc 1" w:uiPriority="39" w:semiHidden="1" w:unhideWhenUsed="1"/>
-    <w:lsdException w:name="toc 2" w:uiPriority="39" w:semiHidden="1" w:unhideWhenUsed="1"/>
-    <w:lsdException w:name="toc 3" w:uiPriority="39" w:semiHidden="1" w:unhideWhenUsed="1"/>
-    <w:lsdException w:name="toc 4" w:uiPriority="39" w:semiHidden="1" w:unhideWhenUsed="1"/>
-    <w:lsdException w:name="toc 5" w:uiPriority="39" w:semiHidden="1" w:unhideWhenUsed="1"/>
-    <w:lsdException w:name="toc 6" w:uiPriority="39" w:semiHidden="1" w:unhideWhenUsed="1"/>
-    <w:lsdException w:name="toc 7" w:uiPriority="39" w:semiHidden="1" w:unhideWhenUsed="1"/>
-    <w:lsdException w:name="toc 8" w:uiPriority="39" w:semiHidden="1" w:unhideWhenUsed="1"/>
-    <w:lsdException w:name="toc 9" w:uiPriority="39" w:semiHidden="1" w:unhideWhenUsed="1"/>
+    <w:lsdException w:name="toc 1" w:semiHidden="1" w:uiPriority="39" w:unhideWhenUsed="1"/>
+    <w:lsdException w:name="toc 2" w:semiHidden="1" w:uiPriority="39" w:unhideWhenUsed="1"/>
+    <w:lsdException w:name="toc 3" w:semiHidden="1" w:uiPriority="39" w:unhideWhenUsed="1"/>
+    <w:lsdException w:name="toc 4" w:semiHidden="1" w:uiPriority="39" w:unhideWhenUsed="1"/>
+    <w:lsdException w:name="toc 5" w:semiHidden="1" w:uiPriority="39" w:unhideWhenUsed="1"/>
+    <w:lsdException w:name="toc 6" w:semiHidden="1" w:uiPriority="39" w:unhideWhenUsed="1"/>
+    <w:lsdException w:name="toc 7" w:semiHidden="1" w:uiPriority="39" w:unhideWhenUsed="1"/>
+    <w:lsdException w:name="toc 8" w:semiHidden="1" w:uiPriority="39" w:unhideWhenUsed="1"/>
+    <w:lsdException w:name="toc 9" w:semiHidden="1" w:uiPriority="39" w:unhideWhenUsed="1"/>
     <w:lsdException w:name="Normal Indent" w:semiHidden="1" w:unhideWhenUsed="1"/>
     <w:lsdException w:name="footnote text" w:semiHidden="1" w:unhideWhenUsed="1"/>
     <w:lsdException w:name="annotation text" w:semiHidden="1" w:unhideWhenUsed="1"/>
     <w:lsdException w:name="header" w:semiHidden="1" w:unhideWhenUsed="1"/>
     <w:lsdException w:name="footer" w:semiHidden="1" w:unhideWhenUsed="1"/>
     <w:lsdException w:name="index heading" w:semiHidden="1" w:unhideWhenUsed="1"/>
-    <w:lsdException w:name="caption" w:uiPriority="35" w:semiHidden="1" w:unhideWhenUsed="1" w:qFormat="1"/>
+    <w:lsdException w:name="caption" w:semiHidden="1" w:uiPriority="35" w:unhideWhenUsed="1" w:qFormat="1"/>
     <w:lsdException w:name="table of figures" w:semiHidden="1" w:unhideWhenUsed="1"/>
     <w:lsdException w:name="envelope address" w:semiHidden="1" w:unhideWhenUsed="1"/>
     <w:lsdException w:name="envelope return" w:semiHidden="1" w:unhideWhenUsed="1"/>
@@ -4144,7 +4020,7 @@
     <w:lsdException w:name="Title" w:uiPriority="10" w:qFormat="1"/>
     <w:lsdException w:name="Closing" w:semiHidden="1" w:unhideWhenUsed="1"/>
     <w:lsdException w:name="Signature" w:semiHidden="1" w:unhideWhenUsed="1"/>
-    <w:lsdException w:name="Default Paragraph Font" w:uiPriority="1" w:semiHidden="1" w:unhideWhenUsed="1"/>
+    <w:lsdException w:name="Default Paragraph Font" w:semiHidden="1" w:uiPriority="1" w:unhideWhenUsed="1"/>
     <w:lsdException w:name="Body Text" w:semiHidden="1" w:unhideWhenUsed="1"/>
     <w:lsdException w:name="Body Text Indent" w:semiHidden="1" w:unhideWhenUsed="1"/>
     <w:lsdException w:name="List Continue" w:semiHidden="1" w:unhideWhenUsed="1"/>
@@ -4344,8 +4220,8 @@
     <w:lsdException w:name="Subtle Reference" w:uiPriority="31" w:qFormat="1"/>
     <w:lsdException w:name="Intense Reference" w:uiPriority="32" w:qFormat="1"/>
     <w:lsdException w:name="Book Title" w:uiPriority="33" w:qFormat="1"/>
-    <w:lsdException w:name="Bibliography" w:uiPriority="37" w:semiHidden="1" w:unhideWhenUsed="1"/>
-    <w:lsdException w:name="TOC Heading" w:uiPriority="39" w:semiHidden="1" w:unhideWhenUsed="1" w:qFormat="1"/>
+    <w:lsdException w:name="Bibliography" w:semiHidden="1" w:uiPriority="37" w:unhideWhenUsed="1"/>
+    <w:lsdException w:name="TOC Heading" w:semiHidden="1" w:uiPriority="39" w:unhideWhenUsed="1" w:qFormat="1"/>
     <w:lsdException w:name="Plain Table 1" w:uiPriority="41"/>
     <w:lsdException w:name="Plain Table 2" w:uiPriority="42"/>
     <w:lsdException w:name="Plain Table 3" w:uiPriority="43"/>
@@ -4456,7 +4332,7 @@
     <w:lsdException w:name="Unresolved Mention" w:semiHidden="1" w:unhideWhenUsed="1"/>
     <w:lsdException w:name="Smart Link" w:semiHidden="1" w:unhideWhenUsed="1"/>
   </w:latentStyles>
-  <w:style w:type="paragraph" w:styleId="Normal" w:default="1">
+  <w:style w:type="paragraph" w:default="1" w:styleId="Normal">
     <w:name w:val="Normal"/>
     <w:qFormat/>
     <w:rsid w:val="00781A86"/>
@@ -4476,7 +4352,7 @@
       <w:outlineLvl w:val="0"/>
     </w:pPr>
     <w:rPr>
-      <w:rFonts w:asciiTheme="majorHAnsi" w:hAnsiTheme="majorHAnsi" w:eastAsiaTheme="majorEastAsia" w:cstheme="majorBidi"/>
+      <w:rFonts w:asciiTheme="majorHAnsi" w:eastAsiaTheme="majorEastAsia" w:hAnsiTheme="majorHAnsi" w:cstheme="majorBidi"/>
       <w:color w:val="2E74B5" w:themeColor="accent1" w:themeShade="BF"/>
       <w:sz w:val="40"/>
       <w:szCs w:val="40"/>
@@ -4499,7 +4375,7 @@
       <w:outlineLvl w:val="1"/>
     </w:pPr>
     <w:rPr>
-      <w:rFonts w:asciiTheme="majorHAnsi" w:hAnsiTheme="majorHAnsi" w:eastAsiaTheme="majorEastAsia" w:cstheme="majorBidi"/>
+      <w:rFonts w:asciiTheme="majorHAnsi" w:eastAsiaTheme="majorEastAsia" w:hAnsiTheme="majorHAnsi" w:cstheme="majorBidi"/>
       <w:color w:val="2E74B5" w:themeColor="accent1" w:themeShade="BF"/>
       <w:sz w:val="32"/>
       <w:szCs w:val="32"/>
@@ -4660,13 +4536,13 @@
       <w:color w:val="272727" w:themeColor="text1" w:themeTint="D8"/>
     </w:rPr>
   </w:style>
-  <w:style w:type="character" w:styleId="DefaultParagraphFont" w:default="1">
+  <w:style w:type="character" w:default="1" w:styleId="DefaultParagraphFont">
     <w:name w:val="Default Paragraph Font"/>
     <w:uiPriority w:val="1"/>
     <w:semiHidden/>
     <w:unhideWhenUsed/>
   </w:style>
-  <w:style w:type="table" w:styleId="TableNormal" w:default="1">
+  <w:style w:type="table" w:default="1" w:styleId="TableNormal">
     <w:name w:val="Normal Table"/>
     <w:uiPriority w:val="99"/>
     <w:semiHidden/>
@@ -4681,26 +4557,26 @@
       </w:tblCellMar>
     </w:tblPr>
   </w:style>
-  <w:style w:type="numbering" w:styleId="NoList" w:default="1">
+  <w:style w:type="numbering" w:default="1" w:styleId="NoList">
     <w:name w:val="No List"/>
     <w:uiPriority w:val="99"/>
     <w:semiHidden/>
     <w:unhideWhenUsed/>
   </w:style>
-  <w:style w:type="character" w:styleId="Heading1Char" w:customStyle="1">
+  <w:style w:type="character" w:customStyle="1" w:styleId="Heading1Char">
     <w:name w:val="Heading 1 Char"/>
     <w:basedOn w:val="DefaultParagraphFont"/>
     <w:link w:val="Heading1"/>
     <w:uiPriority w:val="9"/>
     <w:rsid w:val="00781A86"/>
     <w:rPr>
-      <w:rFonts w:asciiTheme="majorHAnsi" w:hAnsiTheme="majorHAnsi" w:eastAsiaTheme="majorEastAsia" w:cstheme="majorBidi"/>
+      <w:rFonts w:asciiTheme="majorHAnsi" w:eastAsiaTheme="majorEastAsia" w:hAnsiTheme="majorHAnsi" w:cstheme="majorBidi"/>
       <w:color w:val="2E74B5" w:themeColor="accent1" w:themeShade="BF"/>
       <w:sz w:val="40"/>
       <w:szCs w:val="40"/>
     </w:rPr>
   </w:style>
-  <w:style w:type="character" w:styleId="Heading2Char" w:customStyle="1">
+  <w:style w:type="character" w:customStyle="1" w:styleId="Heading2Char">
     <w:name w:val="Heading 2 Char"/>
     <w:basedOn w:val="DefaultParagraphFont"/>
     <w:link w:val="Heading2"/>
@@ -4708,13 +4584,13 @@
     <w:semiHidden/>
     <w:rsid w:val="00781A86"/>
     <w:rPr>
-      <w:rFonts w:asciiTheme="majorHAnsi" w:hAnsiTheme="majorHAnsi" w:eastAsiaTheme="majorEastAsia" w:cstheme="majorBidi"/>
+      <w:rFonts w:asciiTheme="majorHAnsi" w:eastAsiaTheme="majorEastAsia" w:hAnsiTheme="majorHAnsi" w:cstheme="majorBidi"/>
       <w:color w:val="2E74B5" w:themeColor="accent1" w:themeShade="BF"/>
       <w:sz w:val="32"/>
       <w:szCs w:val="32"/>
     </w:rPr>
   </w:style>
-  <w:style w:type="character" w:styleId="Heading3Char" w:customStyle="1">
+  <w:style w:type="character" w:customStyle="1" w:styleId="Heading3Char">
     <w:name w:val="Heading 3 Char"/>
     <w:basedOn w:val="DefaultParagraphFont"/>
     <w:link w:val="Heading3"/>
@@ -4728,7 +4604,7 @@
       <w:szCs w:val="28"/>
     </w:rPr>
   </w:style>
-  <w:style w:type="character" w:styleId="Heading4Char" w:customStyle="1">
+  <w:style w:type="character" w:customStyle="1" w:styleId="Heading4Char">
     <w:name w:val="Heading 4 Char"/>
     <w:basedOn w:val="DefaultParagraphFont"/>
     <w:link w:val="Heading4"/>
@@ -4742,7 +4618,7 @@
       <w:color w:val="2E74B5" w:themeColor="accent1" w:themeShade="BF"/>
     </w:rPr>
   </w:style>
-  <w:style w:type="character" w:styleId="Heading5Char" w:customStyle="1">
+  <w:style w:type="character" w:customStyle="1" w:styleId="Heading5Char">
     <w:name w:val="Heading 5 Char"/>
     <w:basedOn w:val="DefaultParagraphFont"/>
     <w:link w:val="Heading5"/>
@@ -4754,7 +4630,7 @@
       <w:color w:val="2E74B5" w:themeColor="accent1" w:themeShade="BF"/>
     </w:rPr>
   </w:style>
-  <w:style w:type="character" w:styleId="Heading6Char" w:customStyle="1">
+  <w:style w:type="character" w:customStyle="1" w:styleId="Heading6Char">
     <w:name w:val="Heading 6 Char"/>
     <w:basedOn w:val="DefaultParagraphFont"/>
     <w:link w:val="Heading6"/>
@@ -4768,7 +4644,7 @@
       <w:color w:val="595959" w:themeColor="text1" w:themeTint="A6"/>
     </w:rPr>
   </w:style>
-  <w:style w:type="character" w:styleId="Heading7Char" w:customStyle="1">
+  <w:style w:type="character" w:customStyle="1" w:styleId="Heading7Char">
     <w:name w:val="Heading 7 Char"/>
     <w:basedOn w:val="DefaultParagraphFont"/>
     <w:link w:val="Heading7"/>
@@ -4780,7 +4656,7 @@
       <w:color w:val="595959" w:themeColor="text1" w:themeTint="A6"/>
     </w:rPr>
   </w:style>
-  <w:style w:type="character" w:styleId="Heading8Char" w:customStyle="1">
+  <w:style w:type="character" w:customStyle="1" w:styleId="Heading8Char">
     <w:name w:val="Heading 8 Char"/>
     <w:basedOn w:val="DefaultParagraphFont"/>
     <w:link w:val="Heading8"/>
@@ -4794,7 +4670,7 @@
       <w:color w:val="272727" w:themeColor="text1" w:themeTint="D8"/>
     </w:rPr>
   </w:style>
-  <w:style w:type="character" w:styleId="Heading9Char" w:customStyle="1">
+  <w:style w:type="character" w:customStyle="1" w:styleId="Heading9Char">
     <w:name w:val="Heading 9 Char"/>
     <w:basedOn w:val="DefaultParagraphFont"/>
     <w:link w:val="Heading9"/>
@@ -4819,21 +4695,21 @@
       <w:contextualSpacing/>
     </w:pPr>
     <w:rPr>
-      <w:rFonts w:asciiTheme="majorHAnsi" w:hAnsiTheme="majorHAnsi" w:eastAsiaTheme="majorEastAsia" w:cstheme="majorBidi"/>
+      <w:rFonts w:asciiTheme="majorHAnsi" w:eastAsiaTheme="majorEastAsia" w:hAnsiTheme="majorHAnsi" w:cstheme="majorBidi"/>
       <w:spacing w:val="-10"/>
       <w:kern w:val="28"/>
       <w:sz w:val="56"/>
       <w:szCs w:val="56"/>
     </w:rPr>
   </w:style>
-  <w:style w:type="character" w:styleId="TitleChar" w:customStyle="1">
+  <w:style w:type="character" w:customStyle="1" w:styleId="TitleChar">
     <w:name w:val="Title Char"/>
     <w:basedOn w:val="DefaultParagraphFont"/>
     <w:link w:val="Title"/>
     <w:uiPriority w:val="10"/>
     <w:rsid w:val="00781A86"/>
     <w:rPr>
-      <w:rFonts w:asciiTheme="majorHAnsi" w:hAnsiTheme="majorHAnsi" w:eastAsiaTheme="majorEastAsia" w:cstheme="majorBidi"/>
+      <w:rFonts w:asciiTheme="majorHAnsi" w:eastAsiaTheme="majorEastAsia" w:hAnsiTheme="majorHAnsi" w:cstheme="majorBidi"/>
       <w:spacing w:val="-10"/>
       <w:kern w:val="28"/>
       <w:sz w:val="56"/>
@@ -4861,7 +4737,7 @@
       <w:szCs w:val="28"/>
     </w:rPr>
   </w:style>
-  <w:style w:type="character" w:styleId="SubtitleChar" w:customStyle="1">
+  <w:style w:type="character" w:customStyle="1" w:styleId="SubtitleChar">
     <w:name w:val="Subtitle Char"/>
     <w:basedOn w:val="DefaultParagraphFont"/>
     <w:link w:val="Subtitle"/>
@@ -4893,7 +4769,7 @@
       <w:color w:val="404040" w:themeColor="text1" w:themeTint="BF"/>
     </w:rPr>
   </w:style>
-  <w:style w:type="character" w:styleId="QuoteChar" w:customStyle="1">
+  <w:style w:type="character" w:customStyle="1" w:styleId="QuoteChar">
     <w:name w:val="Quote Char"/>
     <w:basedOn w:val="DefaultParagraphFont"/>
     <w:link w:val="Quote"/>
@@ -4938,8 +4814,8 @@
     <w:rsid w:val="00781A86"/>
     <w:pPr>
       <w:pBdr>
-        <w:top w:val="single" w:color="2E74B5" w:themeColor="accent1" w:themeShade="BF" w:sz="4" w:space="10"/>
-        <w:bottom w:val="single" w:color="2E74B5" w:themeColor="accent1" w:themeShade="BF" w:sz="4" w:space="10"/>
+        <w:top w:val="single" w:sz="4" w:space="10" w:color="2E74B5" w:themeColor="accent1" w:themeShade="BF"/>
+        <w:bottom w:val="single" w:sz="4" w:space="10" w:color="2E74B5" w:themeColor="accent1" w:themeShade="BF"/>
       </w:pBdr>
       <w:spacing w:before="360" w:after="360"/>
       <w:ind w:left="864" w:right="864"/>
@@ -4951,7 +4827,7 @@
       <w:color w:val="2E74B5" w:themeColor="accent1" w:themeShade="BF"/>
     </w:rPr>
   </w:style>
-  <w:style w:type="character" w:styleId="IntenseQuoteChar" w:customStyle="1">
+  <w:style w:type="character" w:customStyle="1" w:styleId="IntenseQuoteChar">
     <w:name w:val="Intense Quote Char"/>
     <w:basedOn w:val="DefaultParagraphFont"/>
     <w:link w:val="IntenseQuote"/>
@@ -5509,20 +5385,20 @@
 </file>
 
 <file path=customXml/item2.xml><?xml version="1.0" encoding="utf-8"?>
+<p:properties xmlns:p="http://schemas.microsoft.com/office/2006/metadata/properties" xmlns:xsi="http://www.w3.org/2001/XMLSchema-instance" xmlns:pc="http://schemas.microsoft.com/office/infopath/2007/PartnerControls">
+  <documentManagement>
+    <_activity xmlns="52b5c5f3-8b6f-4d9c-9bda-3243bb2aa8d1" xsi:nil="true"/>
+  </documentManagement>
+</p:properties>
+</file>
+
+<file path=customXml/item3.xml><?xml version="1.0" encoding="utf-8"?>
 <?mso-contentType ?>
 <FormTemplates xmlns="http://schemas.microsoft.com/sharepoint/v3/contenttype/forms">
   <Display>DocumentLibraryForm</Display>
   <Edit>DocumentLibraryForm</Edit>
   <New>DocumentLibraryForm</New>
 </FormTemplates>
-</file>
-
-<file path=customXml/item3.xml><?xml version="1.0" encoding="utf-8"?>
-<p:properties xmlns:p="http://schemas.microsoft.com/office/2006/metadata/properties" xmlns:xsi="http://www.w3.org/2001/XMLSchema-instance" xmlns:pc="http://schemas.microsoft.com/office/infopath/2007/PartnerControls">
-  <documentManagement>
-    <_activity xmlns="52b5c5f3-8b6f-4d9c-9bda-3243bb2aa8d1" xsi:nil="true"/>
-  </documentManagement>
-</p:properties>
 </file>
 
 <file path=customXml/itemProps1.xml><?xml version="1.0" encoding="utf-8"?>
@@ -5545,26 +5421,19 @@
 </file>
 
 <file path=customXml/itemProps2.xml><?xml version="1.0" encoding="utf-8"?>
+<ds:datastoreItem xmlns:ds="http://schemas.openxmlformats.org/officeDocument/2006/customXml" ds:itemID="{DF79A1E4-DFA0-45B1-8D85-0C6FFAEFD7B3}">
+  <ds:schemaRefs>
+    <ds:schemaRef ds:uri="http://schemas.microsoft.com/office/2006/metadata/properties"/>
+    <ds:schemaRef ds:uri="http://schemas.microsoft.com/office/infopath/2007/PartnerControls"/>
+    <ds:schemaRef ds:uri="52b5c5f3-8b6f-4d9c-9bda-3243bb2aa8d1"/>
+  </ds:schemaRefs>
+</ds:datastoreItem>
+</file>
+
+<file path=customXml/itemProps3.xml><?xml version="1.0" encoding="utf-8"?>
 <ds:datastoreItem xmlns:ds="http://schemas.openxmlformats.org/officeDocument/2006/customXml" ds:itemID="{81C01470-DB67-4A92-AEE4-57FD29610CCF}">
   <ds:schemaRefs>
     <ds:schemaRef ds:uri="http://schemas.microsoft.com/sharepoint/v3/contenttype/forms"/>
   </ds:schemaRefs>
 </ds:datastoreItem>
-</file>
-
-<file path=customXml/itemProps3.xml><?xml version="1.0" encoding="utf-8"?>
-<ds:datastoreItem xmlns:ds="http://schemas.openxmlformats.org/officeDocument/2006/customXml" ds:itemID="{DF79A1E4-DFA0-45B1-8D85-0C6FFAEFD7B3}">
-  <ds:schemaRefs>
-    <ds:schemaRef ds:uri="http://purl.org/dc/elements/1.1/"/>
-    <ds:schemaRef ds:uri="http://schemas.microsoft.com/office/2006/metadata/properties"/>
-    <ds:schemaRef ds:uri="http://schemas.openxmlformats.org/package/2006/metadata/core-properties"/>
-    <ds:schemaRef ds:uri="http://www.w3.org/XML/1998/namespace"/>
-    <ds:schemaRef ds:uri="http://schemas.microsoft.com/office/2006/documentManagement/types"/>
-    <ds:schemaRef ds:uri="http://purl.org/dc/terms/"/>
-    <ds:schemaRef ds:uri="http://purl.org/dc/dcmitype/"/>
-    <ds:schemaRef ds:uri="aab36355-e6a5-4161-870e-c06e15086bce"/>
-    <ds:schemaRef ds:uri="http://schemas.microsoft.com/office/infopath/2007/PartnerControls"/>
-    <ds:schemaRef ds:uri="52b5c5f3-8b6f-4d9c-9bda-3243bb2aa8d1"/>
-  </ds:schemaRefs>
-</ds:datastoreItem>
 </file>
</xml_diff>